<commit_message>
LINKBUG-422 | incorporated certification review comments
</commit_message>
<xml_diff>
--- a/configuration/Cybersource cartridge integration document_ver_2.1.0.docx
+++ b/configuration/Cybersource cartridge integration document_ver_2.1.0.docx
@@ -125,6 +125,8 @@
           <w:docGrid w:linePitch="299"/>
         </w:sectPr>
       </w:pPr>
+      <w:bookmarkStart w:id="0" w:name="O_109"/>
+      <w:bookmarkEnd w:id="0"/>
       <w:r>
         <w:rPr>
           <w:sz w:val="56"/>
@@ -160,8 +162,6 @@
         </w:rPr>
         <w:t>3</w:t>
       </w:r>
-      <w:bookmarkStart w:id="0" w:name="O_109"/>
-      <w:bookmarkEnd w:id="0"/>
     </w:p>
     <w:p/>
     <w:sdt>
@@ -8801,7 +8801,7 @@
                     <a:blip r:embed="rId18" cstate="print">
                       <a:extLst>
                         <a:ext uri="{28A0092B-C50C-407E-A947-70E740481C1C}">
-                          <a14:useLocalDpi xmlns="" xmlns:wpc="http://schemas.microsoft.com/office/word/2010/wordprocessingCanvas" xmlns:mc="http://schemas.openxmlformats.org/markup-compatibility/2006" xmlns:o="urn:schemas-microsoft-com:office:office" xmlns:v="urn:schemas-microsoft-com:vml" xmlns:wp14="http://schemas.microsoft.com/office/word/2010/wordprocessingDrawing" xmlns:w10="urn:schemas-microsoft-com:office:word" xmlns:w="http://schemas.openxmlformats.org/wordprocessingml/2006/main" xmlns:w14="http://schemas.microsoft.com/office/word/2010/wordml" xmlns:wpg="http://schemas.microsoft.com/office/word/2010/wordprocessingGroup" xmlns:wpi="http://schemas.microsoft.com/office/word/2010/wordprocessingInk" xmlns:wps="http://schemas.microsoft.com/office/word/2010/wordprocessingShape" xmlns:a14="http://schemas.microsoft.com/office/drawing/2010/main" val="0"/>
+                          <a14:useLocalDpi xmlns:a14="http://schemas.microsoft.com/office/drawing/2010/main" xmlns:wps="http://schemas.microsoft.com/office/word/2010/wordprocessingShape" xmlns:wpi="http://schemas.microsoft.com/office/word/2010/wordprocessingInk" xmlns:wpg="http://schemas.microsoft.com/office/word/2010/wordprocessingGroup" xmlns:w14="http://schemas.microsoft.com/office/word/2010/wordml" xmlns:w="http://schemas.openxmlformats.org/wordprocessingml/2006/main" xmlns:w10="urn:schemas-microsoft-com:office:word" xmlns:wp14="http://schemas.microsoft.com/office/word/2010/wordprocessingDrawing" xmlns:v="urn:schemas-microsoft-com:vml" xmlns:o="urn:schemas-microsoft-com:office:office" xmlns:mc="http://schemas.openxmlformats.org/markup-compatibility/2006" xmlns:wpc="http://schemas.microsoft.com/office/word/2010/wordprocessingCanvas" xmlns="" val="0"/>
                         </a:ext>
                       </a:extLst>
                     </a:blip>
@@ -9124,7 +9124,7 @@
                     <a:blip r:embed="rId19" cstate="print">
                       <a:extLst>
                         <a:ext uri="{28A0092B-C50C-407E-A947-70E740481C1C}">
-                          <a14:useLocalDpi xmlns="" xmlns:wpc="http://schemas.microsoft.com/office/word/2010/wordprocessingCanvas" xmlns:mc="http://schemas.openxmlformats.org/markup-compatibility/2006" xmlns:o="urn:schemas-microsoft-com:office:office" xmlns:v="urn:schemas-microsoft-com:vml" xmlns:wp14="http://schemas.microsoft.com/office/word/2010/wordprocessingDrawing" xmlns:w10="urn:schemas-microsoft-com:office:word" xmlns:w="http://schemas.openxmlformats.org/wordprocessingml/2006/main" xmlns:w14="http://schemas.microsoft.com/office/word/2010/wordml" xmlns:wpg="http://schemas.microsoft.com/office/word/2010/wordprocessingGroup" xmlns:wpi="http://schemas.microsoft.com/office/word/2010/wordprocessingInk" xmlns:wps="http://schemas.microsoft.com/office/word/2010/wordprocessingShape" xmlns:a14="http://schemas.microsoft.com/office/drawing/2010/main" val="0"/>
+                          <a14:useLocalDpi xmlns:a14="http://schemas.microsoft.com/office/drawing/2010/main" xmlns:wps="http://schemas.microsoft.com/office/word/2010/wordprocessingShape" xmlns:wpi="http://schemas.microsoft.com/office/word/2010/wordprocessingInk" xmlns:wpg="http://schemas.microsoft.com/office/word/2010/wordprocessingGroup" xmlns:w14="http://schemas.microsoft.com/office/word/2010/wordml" xmlns:w="http://schemas.openxmlformats.org/wordprocessingml/2006/main" xmlns:w10="urn:schemas-microsoft-com:office:word" xmlns:wp14="http://schemas.microsoft.com/office/word/2010/wordprocessingDrawing" xmlns:v="urn:schemas-microsoft-com:vml" xmlns:o="urn:schemas-microsoft-com:office:office" xmlns:mc="http://schemas.openxmlformats.org/markup-compatibility/2006" xmlns:wpc="http://schemas.microsoft.com/office/word/2010/wordprocessingCanvas" xmlns="" val="0"/>
                         </a:ext>
                       </a:extLst>
                     </a:blip>
@@ -14921,7 +14921,7 @@
                     <a:blip r:embed="rId19" cstate="print">
                       <a:extLst>
                         <a:ext uri="{28A0092B-C50C-407E-A947-70E740481C1C}">
-                          <a14:useLocalDpi xmlns="" xmlns:wpc="http://schemas.microsoft.com/office/word/2010/wordprocessingCanvas" xmlns:mc="http://schemas.openxmlformats.org/markup-compatibility/2006" xmlns:o="urn:schemas-microsoft-com:office:office" xmlns:v="urn:schemas-microsoft-com:vml" xmlns:wp14="http://schemas.microsoft.com/office/word/2010/wordprocessingDrawing" xmlns:w10="urn:schemas-microsoft-com:office:word" xmlns:w="http://schemas.openxmlformats.org/wordprocessingml/2006/main" xmlns:w14="http://schemas.microsoft.com/office/word/2010/wordml" xmlns:wpg="http://schemas.microsoft.com/office/word/2010/wordprocessingGroup" xmlns:wpi="http://schemas.microsoft.com/office/word/2010/wordprocessingInk" xmlns:wps="http://schemas.microsoft.com/office/word/2010/wordprocessingShape" xmlns:a14="http://schemas.microsoft.com/office/drawing/2010/main" val="0"/>
+                          <a14:useLocalDpi xmlns:a14="http://schemas.microsoft.com/office/drawing/2010/main" xmlns:wps="http://schemas.microsoft.com/office/word/2010/wordprocessingShape" xmlns:wpi="http://schemas.microsoft.com/office/word/2010/wordprocessingInk" xmlns:wpg="http://schemas.microsoft.com/office/word/2010/wordprocessingGroup" xmlns:w14="http://schemas.microsoft.com/office/word/2010/wordml" xmlns:w="http://schemas.openxmlformats.org/wordprocessingml/2006/main" xmlns:w10="urn:schemas-microsoft-com:office:word" xmlns:wp14="http://schemas.microsoft.com/office/word/2010/wordprocessingDrawing" xmlns:v="urn:schemas-microsoft-com:vml" xmlns:o="urn:schemas-microsoft-com:office:office" xmlns:mc="http://schemas.openxmlformats.org/markup-compatibility/2006" xmlns:wpc="http://schemas.microsoft.com/office/word/2010/wordprocessingCanvas" xmlns="" val="0"/>
                         </a:ext>
                       </a:extLst>
                     </a:blip>
@@ -15295,7 +15295,7 @@
                     <a:blip r:embed="rId20" cstate="print">
                       <a:extLst>
                         <a:ext uri="{28A0092B-C50C-407E-A947-70E740481C1C}">
-                          <a14:useLocalDpi xmlns="" xmlns:wpc="http://schemas.microsoft.com/office/word/2010/wordprocessingCanvas" xmlns:mc="http://schemas.openxmlformats.org/markup-compatibility/2006" xmlns:o="urn:schemas-microsoft-com:office:office" xmlns:v="urn:schemas-microsoft-com:vml" xmlns:wp14="http://schemas.microsoft.com/office/word/2010/wordprocessingDrawing" xmlns:w10="urn:schemas-microsoft-com:office:word" xmlns:w="http://schemas.openxmlformats.org/wordprocessingml/2006/main" xmlns:w14="http://schemas.microsoft.com/office/word/2010/wordml" xmlns:wpg="http://schemas.microsoft.com/office/word/2010/wordprocessingGroup" xmlns:wpi="http://schemas.microsoft.com/office/word/2010/wordprocessingInk" xmlns:wps="http://schemas.microsoft.com/office/word/2010/wordprocessingShape" xmlns:a14="http://schemas.microsoft.com/office/drawing/2010/main" val="0"/>
+                          <a14:useLocalDpi xmlns:a14="http://schemas.microsoft.com/office/drawing/2010/main" xmlns:wps="http://schemas.microsoft.com/office/word/2010/wordprocessingShape" xmlns:wpi="http://schemas.microsoft.com/office/word/2010/wordprocessingInk" xmlns:wpg="http://schemas.microsoft.com/office/word/2010/wordprocessingGroup" xmlns:w14="http://schemas.microsoft.com/office/word/2010/wordml" xmlns:w="http://schemas.openxmlformats.org/wordprocessingml/2006/main" xmlns:w10="urn:schemas-microsoft-com:office:word" xmlns:wp14="http://schemas.microsoft.com/office/word/2010/wordprocessingDrawing" xmlns:v="urn:schemas-microsoft-com:vml" xmlns:o="urn:schemas-microsoft-com:office:office" xmlns:mc="http://schemas.openxmlformats.org/markup-compatibility/2006" xmlns:wpc="http://schemas.microsoft.com/office/word/2010/wordprocessingCanvas" xmlns="" val="0"/>
                         </a:ext>
                       </a:extLst>
                     </a:blip>
@@ -15391,7 +15391,7 @@
                     <a:blip r:embed="rId21">
                       <a:extLst>
                         <a:ext uri="{28A0092B-C50C-407E-A947-70E740481C1C}">
-                          <a14:useLocalDpi xmlns="" xmlns:wpc="http://schemas.microsoft.com/office/word/2010/wordprocessingCanvas" xmlns:mc="http://schemas.openxmlformats.org/markup-compatibility/2006" xmlns:o="urn:schemas-microsoft-com:office:office" xmlns:v="urn:schemas-microsoft-com:vml" xmlns:wp14="http://schemas.microsoft.com/office/word/2010/wordprocessingDrawing" xmlns:w10="urn:schemas-microsoft-com:office:word" xmlns:w="http://schemas.openxmlformats.org/wordprocessingml/2006/main" xmlns:w14="http://schemas.microsoft.com/office/word/2010/wordml" xmlns:wpg="http://schemas.microsoft.com/office/word/2010/wordprocessingGroup" xmlns:wpi="http://schemas.microsoft.com/office/word/2010/wordprocessingInk" xmlns:wps="http://schemas.microsoft.com/office/word/2010/wordprocessingShape" xmlns:a14="http://schemas.microsoft.com/office/drawing/2010/main" val="0"/>
+                          <a14:useLocalDpi xmlns:a14="http://schemas.microsoft.com/office/drawing/2010/main" xmlns:wps="http://schemas.microsoft.com/office/word/2010/wordprocessingShape" xmlns:wpi="http://schemas.microsoft.com/office/word/2010/wordprocessingInk" xmlns:wpg="http://schemas.microsoft.com/office/word/2010/wordprocessingGroup" xmlns:w14="http://schemas.microsoft.com/office/word/2010/wordml" xmlns:w="http://schemas.openxmlformats.org/wordprocessingml/2006/main" xmlns:w10="urn:schemas-microsoft-com:office:word" xmlns:wp14="http://schemas.microsoft.com/office/word/2010/wordprocessingDrawing" xmlns:v="urn:schemas-microsoft-com:vml" xmlns:o="urn:schemas-microsoft-com:office:office" xmlns:mc="http://schemas.openxmlformats.org/markup-compatibility/2006" xmlns:wpc="http://schemas.microsoft.com/office/word/2010/wordprocessingCanvas" xmlns="" val="0"/>
                         </a:ext>
                       </a:extLst>
                     </a:blip>
@@ -15507,7 +15507,7 @@
                     <a:blip r:embed="rId22" cstate="print">
                       <a:extLst>
                         <a:ext uri="{28A0092B-C50C-407E-A947-70E740481C1C}">
-                          <a14:useLocalDpi xmlns="" xmlns:wpc="http://schemas.microsoft.com/office/word/2010/wordprocessingCanvas" xmlns:mc="http://schemas.openxmlformats.org/markup-compatibility/2006" xmlns:o="urn:schemas-microsoft-com:office:office" xmlns:v="urn:schemas-microsoft-com:vml" xmlns:wp14="http://schemas.microsoft.com/office/word/2010/wordprocessingDrawing" xmlns:w10="urn:schemas-microsoft-com:office:word" xmlns:w="http://schemas.openxmlformats.org/wordprocessingml/2006/main" xmlns:w14="http://schemas.microsoft.com/office/word/2010/wordml" xmlns:wpg="http://schemas.microsoft.com/office/word/2010/wordprocessingGroup" xmlns:wpi="http://schemas.microsoft.com/office/word/2010/wordprocessingInk" xmlns:wps="http://schemas.microsoft.com/office/word/2010/wordprocessingShape" xmlns:a14="http://schemas.microsoft.com/office/drawing/2010/main" val="0"/>
+                          <a14:useLocalDpi xmlns:a14="http://schemas.microsoft.com/office/drawing/2010/main" xmlns:wps="http://schemas.microsoft.com/office/word/2010/wordprocessingShape" xmlns:wpi="http://schemas.microsoft.com/office/word/2010/wordprocessingInk" xmlns:wpg="http://schemas.microsoft.com/office/word/2010/wordprocessingGroup" xmlns:w14="http://schemas.microsoft.com/office/word/2010/wordml" xmlns:w="http://schemas.openxmlformats.org/wordprocessingml/2006/main" xmlns:w10="urn:schemas-microsoft-com:office:word" xmlns:wp14="http://schemas.microsoft.com/office/word/2010/wordprocessingDrawing" xmlns:v="urn:schemas-microsoft-com:vml" xmlns:o="urn:schemas-microsoft-com:office:office" xmlns:mc="http://schemas.openxmlformats.org/markup-compatibility/2006" xmlns:wpc="http://schemas.microsoft.com/office/word/2010/wordprocessingCanvas" xmlns="" val="0"/>
                         </a:ext>
                       </a:extLst>
                     </a:blip>
@@ -16091,7 +16091,7 @@
                     <a:blip r:embed="rId29" cstate="print">
                       <a:extLst>
                         <a:ext uri="{28A0092B-C50C-407E-A947-70E740481C1C}">
-                          <a14:useLocalDpi xmlns="" xmlns:wpc="http://schemas.microsoft.com/office/word/2010/wordprocessingCanvas" xmlns:mc="http://schemas.openxmlformats.org/markup-compatibility/2006" xmlns:o="urn:schemas-microsoft-com:office:office" xmlns:v="urn:schemas-microsoft-com:vml" xmlns:wp14="http://schemas.microsoft.com/office/word/2010/wordprocessingDrawing" xmlns:w10="urn:schemas-microsoft-com:office:word" xmlns:w="http://schemas.openxmlformats.org/wordprocessingml/2006/main" xmlns:w14="http://schemas.microsoft.com/office/word/2010/wordml" xmlns:wpg="http://schemas.microsoft.com/office/word/2010/wordprocessingGroup" xmlns:wpi="http://schemas.microsoft.com/office/word/2010/wordprocessingInk" xmlns:wps="http://schemas.microsoft.com/office/word/2010/wordprocessingShape" xmlns:a14="http://schemas.microsoft.com/office/drawing/2010/main" val="0"/>
+                          <a14:useLocalDpi xmlns:a14="http://schemas.microsoft.com/office/drawing/2010/main" xmlns:wps="http://schemas.microsoft.com/office/word/2010/wordprocessingShape" xmlns:wpi="http://schemas.microsoft.com/office/word/2010/wordprocessingInk" xmlns:wpg="http://schemas.microsoft.com/office/word/2010/wordprocessingGroup" xmlns:w14="http://schemas.microsoft.com/office/word/2010/wordml" xmlns:w="http://schemas.openxmlformats.org/wordprocessingml/2006/main" xmlns:w10="urn:schemas-microsoft-com:office:word" xmlns:wp14="http://schemas.microsoft.com/office/word/2010/wordprocessingDrawing" xmlns:v="urn:schemas-microsoft-com:vml" xmlns:o="urn:schemas-microsoft-com:office:office" xmlns:mc="http://schemas.openxmlformats.org/markup-compatibility/2006" xmlns:wpc="http://schemas.microsoft.com/office/word/2010/wordprocessingCanvas" xmlns="" val="0"/>
                         </a:ext>
                       </a:extLst>
                     </a:blip>
@@ -16215,7 +16215,7 @@
                     <a:blip r:embed="rId30" cstate="print">
                       <a:extLst>
                         <a:ext uri="{28A0092B-C50C-407E-A947-70E740481C1C}">
-                          <a14:useLocalDpi xmlns="" xmlns:wpc="http://schemas.microsoft.com/office/word/2010/wordprocessingCanvas" xmlns:mc="http://schemas.openxmlformats.org/markup-compatibility/2006" xmlns:o="urn:schemas-microsoft-com:office:office" xmlns:v="urn:schemas-microsoft-com:vml" xmlns:wp14="http://schemas.microsoft.com/office/word/2010/wordprocessingDrawing" xmlns:w10="urn:schemas-microsoft-com:office:word" xmlns:w="http://schemas.openxmlformats.org/wordprocessingml/2006/main" xmlns:w14="http://schemas.microsoft.com/office/word/2010/wordml" xmlns:wpg="http://schemas.microsoft.com/office/word/2010/wordprocessingGroup" xmlns:wpi="http://schemas.microsoft.com/office/word/2010/wordprocessingInk" xmlns:wps="http://schemas.microsoft.com/office/word/2010/wordprocessingShape" xmlns:a14="http://schemas.microsoft.com/office/drawing/2010/main" val="0"/>
+                          <a14:useLocalDpi xmlns:a14="http://schemas.microsoft.com/office/drawing/2010/main" xmlns:wps="http://schemas.microsoft.com/office/word/2010/wordprocessingShape" xmlns:wpi="http://schemas.microsoft.com/office/word/2010/wordprocessingInk" xmlns:wpg="http://schemas.microsoft.com/office/word/2010/wordprocessingGroup" xmlns:w14="http://schemas.microsoft.com/office/word/2010/wordml" xmlns:w="http://schemas.openxmlformats.org/wordprocessingml/2006/main" xmlns:w10="urn:schemas-microsoft-com:office:word" xmlns:wp14="http://schemas.microsoft.com/office/word/2010/wordprocessingDrawing" xmlns:v="urn:schemas-microsoft-com:vml" xmlns:o="urn:schemas-microsoft-com:office:office" xmlns:mc="http://schemas.openxmlformats.org/markup-compatibility/2006" xmlns:wpc="http://schemas.microsoft.com/office/word/2010/wordprocessingCanvas" xmlns="" val="0"/>
                         </a:ext>
                       </a:extLst>
                     </a:blip>
@@ -16407,7 +16407,7 @@
                     <a:blip r:embed="rId31" cstate="print">
                       <a:extLst>
                         <a:ext uri="{28A0092B-C50C-407E-A947-70E740481C1C}">
-                          <a14:useLocalDpi xmlns="" xmlns:wpc="http://schemas.microsoft.com/office/word/2010/wordprocessingCanvas" xmlns:mc="http://schemas.openxmlformats.org/markup-compatibility/2006" xmlns:o="urn:schemas-microsoft-com:office:office" xmlns:v="urn:schemas-microsoft-com:vml" xmlns:wp14="http://schemas.microsoft.com/office/word/2010/wordprocessingDrawing" xmlns:w10="urn:schemas-microsoft-com:office:word" xmlns:w="http://schemas.openxmlformats.org/wordprocessingml/2006/main" xmlns:w14="http://schemas.microsoft.com/office/word/2010/wordml" xmlns:wpg="http://schemas.microsoft.com/office/word/2010/wordprocessingGroup" xmlns:wpi="http://schemas.microsoft.com/office/word/2010/wordprocessingInk" xmlns:wps="http://schemas.microsoft.com/office/word/2010/wordprocessingShape" xmlns:a14="http://schemas.microsoft.com/office/drawing/2010/main" val="0"/>
+                          <a14:useLocalDpi xmlns:a14="http://schemas.microsoft.com/office/drawing/2010/main" xmlns:wps="http://schemas.microsoft.com/office/word/2010/wordprocessingShape" xmlns:wpi="http://schemas.microsoft.com/office/word/2010/wordprocessingInk" xmlns:wpg="http://schemas.microsoft.com/office/word/2010/wordprocessingGroup" xmlns:w14="http://schemas.microsoft.com/office/word/2010/wordml" xmlns:w="http://schemas.openxmlformats.org/wordprocessingml/2006/main" xmlns:w10="urn:schemas-microsoft-com:office:word" xmlns:wp14="http://schemas.microsoft.com/office/word/2010/wordprocessingDrawing" xmlns:v="urn:schemas-microsoft-com:vml" xmlns:o="urn:schemas-microsoft-com:office:office" xmlns:mc="http://schemas.openxmlformats.org/markup-compatibility/2006" xmlns:wpc="http://schemas.microsoft.com/office/word/2010/wordprocessingCanvas" xmlns="" val="0"/>
                         </a:ext>
                       </a:extLst>
                     </a:blip>
@@ -16523,7 +16523,7 @@
                     <a:blip r:embed="rId32">
                       <a:extLst>
                         <a:ext uri="{28A0092B-C50C-407E-A947-70E740481C1C}">
-                          <a14:useLocalDpi xmlns="" xmlns:wpc="http://schemas.microsoft.com/office/word/2010/wordprocessingCanvas" xmlns:mc="http://schemas.openxmlformats.org/markup-compatibility/2006" xmlns:o="urn:schemas-microsoft-com:office:office" xmlns:v="urn:schemas-microsoft-com:vml" xmlns:wp14="http://schemas.microsoft.com/office/word/2010/wordprocessingDrawing" xmlns:w10="urn:schemas-microsoft-com:office:word" xmlns:w="http://schemas.openxmlformats.org/wordprocessingml/2006/main" xmlns:w14="http://schemas.microsoft.com/office/word/2010/wordml" xmlns:wpg="http://schemas.microsoft.com/office/word/2010/wordprocessingGroup" xmlns:wpi="http://schemas.microsoft.com/office/word/2010/wordprocessingInk" xmlns:wps="http://schemas.microsoft.com/office/word/2010/wordprocessingShape" xmlns:a14="http://schemas.microsoft.com/office/drawing/2010/main" val="0"/>
+                          <a14:useLocalDpi xmlns:a14="http://schemas.microsoft.com/office/drawing/2010/main" xmlns:wps="http://schemas.microsoft.com/office/word/2010/wordprocessingShape" xmlns:wpi="http://schemas.microsoft.com/office/word/2010/wordprocessingInk" xmlns:wpg="http://schemas.microsoft.com/office/word/2010/wordprocessingGroup" xmlns:w14="http://schemas.microsoft.com/office/word/2010/wordml" xmlns:w="http://schemas.openxmlformats.org/wordprocessingml/2006/main" xmlns:w10="urn:schemas-microsoft-com:office:word" xmlns:wp14="http://schemas.microsoft.com/office/word/2010/wordprocessingDrawing" xmlns:v="urn:schemas-microsoft-com:vml" xmlns:o="urn:schemas-microsoft-com:office:office" xmlns:mc="http://schemas.openxmlformats.org/markup-compatibility/2006" xmlns:wpc="http://schemas.microsoft.com/office/word/2010/wordprocessingCanvas" xmlns="" val="0"/>
                         </a:ext>
                       </a:extLst>
                     </a:blip>
@@ -16814,7 +16814,7 @@
                     <a:blip r:embed="rId35">
                       <a:extLst>
                         <a:ext uri="{28A0092B-C50C-407E-A947-70E740481C1C}">
-                          <a14:useLocalDpi xmlns="" xmlns:wpc="http://schemas.microsoft.com/office/word/2010/wordprocessingCanvas" xmlns:mc="http://schemas.openxmlformats.org/markup-compatibility/2006" xmlns:o="urn:schemas-microsoft-com:office:office" xmlns:v="urn:schemas-microsoft-com:vml" xmlns:wp14="http://schemas.microsoft.com/office/word/2010/wordprocessingDrawing" xmlns:w10="urn:schemas-microsoft-com:office:word" xmlns:w="http://schemas.openxmlformats.org/wordprocessingml/2006/main" xmlns:w14="http://schemas.microsoft.com/office/word/2010/wordml" xmlns:wpg="http://schemas.microsoft.com/office/word/2010/wordprocessingGroup" xmlns:wpi="http://schemas.microsoft.com/office/word/2010/wordprocessingInk" xmlns:wps="http://schemas.microsoft.com/office/word/2010/wordprocessingShape" xmlns:a14="http://schemas.microsoft.com/office/drawing/2010/main" val="0"/>
+                          <a14:useLocalDpi xmlns:a14="http://schemas.microsoft.com/office/drawing/2010/main" xmlns:wps="http://schemas.microsoft.com/office/word/2010/wordprocessingShape" xmlns:wpi="http://schemas.microsoft.com/office/word/2010/wordprocessingInk" xmlns:wpg="http://schemas.microsoft.com/office/word/2010/wordprocessingGroup" xmlns:w14="http://schemas.microsoft.com/office/word/2010/wordml" xmlns:w="http://schemas.openxmlformats.org/wordprocessingml/2006/main" xmlns:w10="urn:schemas-microsoft-com:office:word" xmlns:wp14="http://schemas.microsoft.com/office/word/2010/wordprocessingDrawing" xmlns:v="urn:schemas-microsoft-com:vml" xmlns:o="urn:schemas-microsoft-com:office:office" xmlns:mc="http://schemas.openxmlformats.org/markup-compatibility/2006" xmlns:wpc="http://schemas.microsoft.com/office/word/2010/wordprocessingCanvas" xmlns="" val="0"/>
                         </a:ext>
                       </a:extLst>
                     </a:blip>
@@ -16874,7 +16874,7 @@
                     <a:blip r:embed="rId36">
                       <a:extLst>
                         <a:ext uri="{28A0092B-C50C-407E-A947-70E740481C1C}">
-                          <a14:useLocalDpi xmlns="" xmlns:wpc="http://schemas.microsoft.com/office/word/2010/wordprocessingCanvas" xmlns:mc="http://schemas.openxmlformats.org/markup-compatibility/2006" xmlns:o="urn:schemas-microsoft-com:office:office" xmlns:v="urn:schemas-microsoft-com:vml" xmlns:wp14="http://schemas.microsoft.com/office/word/2010/wordprocessingDrawing" xmlns:w10="urn:schemas-microsoft-com:office:word" xmlns:w="http://schemas.openxmlformats.org/wordprocessingml/2006/main" xmlns:w14="http://schemas.microsoft.com/office/word/2010/wordml" xmlns:wpg="http://schemas.microsoft.com/office/word/2010/wordprocessingGroup" xmlns:wpi="http://schemas.microsoft.com/office/word/2010/wordprocessingInk" xmlns:wps="http://schemas.microsoft.com/office/word/2010/wordprocessingShape" xmlns:a14="http://schemas.microsoft.com/office/drawing/2010/main" val="0"/>
+                          <a14:useLocalDpi xmlns:a14="http://schemas.microsoft.com/office/drawing/2010/main" xmlns:wps="http://schemas.microsoft.com/office/word/2010/wordprocessingShape" xmlns:wpi="http://schemas.microsoft.com/office/word/2010/wordprocessingInk" xmlns:wpg="http://schemas.microsoft.com/office/word/2010/wordprocessingGroup" xmlns:w14="http://schemas.microsoft.com/office/word/2010/wordml" xmlns:w="http://schemas.openxmlformats.org/wordprocessingml/2006/main" xmlns:w10="urn:schemas-microsoft-com:office:word" xmlns:wp14="http://schemas.microsoft.com/office/word/2010/wordprocessingDrawing" xmlns:v="urn:schemas-microsoft-com:vml" xmlns:o="urn:schemas-microsoft-com:office:office" xmlns:mc="http://schemas.openxmlformats.org/markup-compatibility/2006" xmlns:wpc="http://schemas.microsoft.com/office/word/2010/wordprocessingCanvas" xmlns="" val="0"/>
                         </a:ext>
                       </a:extLst>
                     </a:blip>
@@ -17000,7 +17000,7 @@
                     <a:blip r:embed="rId37" cstate="print">
                       <a:extLst>
                         <a:ext uri="{28A0092B-C50C-407E-A947-70E740481C1C}">
-                          <a14:useLocalDpi xmlns="" xmlns:wpc="http://schemas.microsoft.com/office/word/2010/wordprocessingCanvas" xmlns:mc="http://schemas.openxmlformats.org/markup-compatibility/2006" xmlns:o="urn:schemas-microsoft-com:office:office" xmlns:v="urn:schemas-microsoft-com:vml" xmlns:wp14="http://schemas.microsoft.com/office/word/2010/wordprocessingDrawing" xmlns:w10="urn:schemas-microsoft-com:office:word" xmlns:w="http://schemas.openxmlformats.org/wordprocessingml/2006/main" xmlns:w14="http://schemas.microsoft.com/office/word/2010/wordml" xmlns:wpg="http://schemas.microsoft.com/office/word/2010/wordprocessingGroup" xmlns:wpi="http://schemas.microsoft.com/office/word/2010/wordprocessingInk" xmlns:wps="http://schemas.microsoft.com/office/word/2010/wordprocessingShape" xmlns:a14="http://schemas.microsoft.com/office/drawing/2010/main" val="0"/>
+                          <a14:useLocalDpi xmlns:a14="http://schemas.microsoft.com/office/drawing/2010/main" xmlns:wps="http://schemas.microsoft.com/office/word/2010/wordprocessingShape" xmlns:wpi="http://schemas.microsoft.com/office/word/2010/wordprocessingInk" xmlns:wpg="http://schemas.microsoft.com/office/word/2010/wordprocessingGroup" xmlns:w14="http://schemas.microsoft.com/office/word/2010/wordml" xmlns:w="http://schemas.openxmlformats.org/wordprocessingml/2006/main" xmlns:w10="urn:schemas-microsoft-com:office:word" xmlns:wp14="http://schemas.microsoft.com/office/word/2010/wordprocessingDrawing" xmlns:v="urn:schemas-microsoft-com:vml" xmlns:o="urn:schemas-microsoft-com:office:office" xmlns:mc="http://schemas.openxmlformats.org/markup-compatibility/2006" xmlns:wpc="http://schemas.microsoft.com/office/word/2010/wordprocessingCanvas" xmlns="" val="0"/>
                         </a:ext>
                       </a:extLst>
                     </a:blip>
@@ -17124,7 +17124,7 @@
                     <a:blip r:embed="rId38" cstate="print">
                       <a:extLst>
                         <a:ext uri="{28A0092B-C50C-407E-A947-70E740481C1C}">
-                          <a14:useLocalDpi xmlns="" xmlns:wpc="http://schemas.microsoft.com/office/word/2010/wordprocessingCanvas" xmlns:mc="http://schemas.openxmlformats.org/markup-compatibility/2006" xmlns:o="urn:schemas-microsoft-com:office:office" xmlns:v="urn:schemas-microsoft-com:vml" xmlns:wp14="http://schemas.microsoft.com/office/word/2010/wordprocessingDrawing" xmlns:w10="urn:schemas-microsoft-com:office:word" xmlns:w="http://schemas.openxmlformats.org/wordprocessingml/2006/main" xmlns:w14="http://schemas.microsoft.com/office/word/2010/wordml" xmlns:wpg="http://schemas.microsoft.com/office/word/2010/wordprocessingGroup" xmlns:wpi="http://schemas.microsoft.com/office/word/2010/wordprocessingInk" xmlns:wps="http://schemas.microsoft.com/office/word/2010/wordprocessingShape" xmlns:a14="http://schemas.microsoft.com/office/drawing/2010/main" val="0"/>
+                          <a14:useLocalDpi xmlns:a14="http://schemas.microsoft.com/office/drawing/2010/main" xmlns:wps="http://schemas.microsoft.com/office/word/2010/wordprocessingShape" xmlns:wpi="http://schemas.microsoft.com/office/word/2010/wordprocessingInk" xmlns:wpg="http://schemas.microsoft.com/office/word/2010/wordprocessingGroup" xmlns:w14="http://schemas.microsoft.com/office/word/2010/wordml" xmlns:w="http://schemas.openxmlformats.org/wordprocessingml/2006/main" xmlns:w10="urn:schemas-microsoft-com:office:word" xmlns:wp14="http://schemas.microsoft.com/office/word/2010/wordprocessingDrawing" xmlns:v="urn:schemas-microsoft-com:vml" xmlns:o="urn:schemas-microsoft-com:office:office" xmlns:mc="http://schemas.openxmlformats.org/markup-compatibility/2006" xmlns:wpc="http://schemas.microsoft.com/office/word/2010/wordprocessingCanvas" xmlns="" val="0"/>
                         </a:ext>
                       </a:extLst>
                     </a:blip>
@@ -17363,7 +17363,7 @@
                     <a:blip r:embed="rId41" cstate="print">
                       <a:extLst>
                         <a:ext uri="{28A0092B-C50C-407E-A947-70E740481C1C}">
-                          <a14:useLocalDpi xmlns="" xmlns:wpc="http://schemas.microsoft.com/office/word/2010/wordprocessingCanvas" xmlns:mc="http://schemas.openxmlformats.org/markup-compatibility/2006" xmlns:o="urn:schemas-microsoft-com:office:office" xmlns:v="urn:schemas-microsoft-com:vml" xmlns:wp14="http://schemas.microsoft.com/office/word/2010/wordprocessingDrawing" xmlns:w10="urn:schemas-microsoft-com:office:word" xmlns:w="http://schemas.openxmlformats.org/wordprocessingml/2006/main" xmlns:w14="http://schemas.microsoft.com/office/word/2010/wordml" xmlns:wpg="http://schemas.microsoft.com/office/word/2010/wordprocessingGroup" xmlns:wpi="http://schemas.microsoft.com/office/word/2010/wordprocessingInk" xmlns:wps="http://schemas.microsoft.com/office/word/2010/wordprocessingShape" xmlns:a14="http://schemas.microsoft.com/office/drawing/2010/main" val="0"/>
+                          <a14:useLocalDpi xmlns:a14="http://schemas.microsoft.com/office/drawing/2010/main" xmlns:wps="http://schemas.microsoft.com/office/word/2010/wordprocessingShape" xmlns:wpi="http://schemas.microsoft.com/office/word/2010/wordprocessingInk" xmlns:wpg="http://schemas.microsoft.com/office/word/2010/wordprocessingGroup" xmlns:w14="http://schemas.microsoft.com/office/word/2010/wordml" xmlns:w="http://schemas.openxmlformats.org/wordprocessingml/2006/main" xmlns:w10="urn:schemas-microsoft-com:office:word" xmlns:wp14="http://schemas.microsoft.com/office/word/2010/wordprocessingDrawing" xmlns:v="urn:schemas-microsoft-com:vml" xmlns:o="urn:schemas-microsoft-com:office:office" xmlns:mc="http://schemas.openxmlformats.org/markup-compatibility/2006" xmlns:wpc="http://schemas.microsoft.com/office/word/2010/wordprocessingCanvas" xmlns="" val="0"/>
                         </a:ext>
                       </a:extLst>
                     </a:blip>
@@ -17424,7 +17424,7 @@
                     <a:blip r:embed="rId42" cstate="print">
                       <a:extLst>
                         <a:ext uri="{28A0092B-C50C-407E-A947-70E740481C1C}">
-                          <a14:useLocalDpi xmlns="" xmlns:wpc="http://schemas.microsoft.com/office/word/2010/wordprocessingCanvas" xmlns:mc="http://schemas.openxmlformats.org/markup-compatibility/2006" xmlns:o="urn:schemas-microsoft-com:office:office" xmlns:v="urn:schemas-microsoft-com:vml" xmlns:wp14="http://schemas.microsoft.com/office/word/2010/wordprocessingDrawing" xmlns:w10="urn:schemas-microsoft-com:office:word" xmlns:w="http://schemas.openxmlformats.org/wordprocessingml/2006/main" xmlns:w14="http://schemas.microsoft.com/office/word/2010/wordml" xmlns:wpg="http://schemas.microsoft.com/office/word/2010/wordprocessingGroup" xmlns:wpi="http://schemas.microsoft.com/office/word/2010/wordprocessingInk" xmlns:wps="http://schemas.microsoft.com/office/word/2010/wordprocessingShape" xmlns:a14="http://schemas.microsoft.com/office/drawing/2010/main" val="0"/>
+                          <a14:useLocalDpi xmlns:a14="http://schemas.microsoft.com/office/drawing/2010/main" xmlns:wps="http://schemas.microsoft.com/office/word/2010/wordprocessingShape" xmlns:wpi="http://schemas.microsoft.com/office/word/2010/wordprocessingInk" xmlns:wpg="http://schemas.microsoft.com/office/word/2010/wordprocessingGroup" xmlns:w14="http://schemas.microsoft.com/office/word/2010/wordml" xmlns:w="http://schemas.openxmlformats.org/wordprocessingml/2006/main" xmlns:w10="urn:schemas-microsoft-com:office:word" xmlns:wp14="http://schemas.microsoft.com/office/word/2010/wordprocessingDrawing" xmlns:v="urn:schemas-microsoft-com:vml" xmlns:o="urn:schemas-microsoft-com:office:office" xmlns:mc="http://schemas.openxmlformats.org/markup-compatibility/2006" xmlns:wpc="http://schemas.microsoft.com/office/word/2010/wordprocessingCanvas" xmlns="" val="0"/>
                         </a:ext>
                       </a:extLst>
                     </a:blip>
@@ -17549,7 +17549,7 @@
                     <a:blip r:embed="rId43">
                       <a:extLst>
                         <a:ext uri="{28A0092B-C50C-407E-A947-70E740481C1C}">
-                          <a14:useLocalDpi xmlns="" xmlns:wpc="http://schemas.microsoft.com/office/word/2010/wordprocessingCanvas" xmlns:mc="http://schemas.openxmlformats.org/markup-compatibility/2006" xmlns:o="urn:schemas-microsoft-com:office:office" xmlns:v="urn:schemas-microsoft-com:vml" xmlns:wp14="http://schemas.microsoft.com/office/word/2010/wordprocessingDrawing" xmlns:w10="urn:schemas-microsoft-com:office:word" xmlns:w="http://schemas.openxmlformats.org/wordprocessingml/2006/main" xmlns:w14="http://schemas.microsoft.com/office/word/2010/wordml" xmlns:wpg="http://schemas.microsoft.com/office/word/2010/wordprocessingGroup" xmlns:wpi="http://schemas.microsoft.com/office/word/2010/wordprocessingInk" xmlns:wps="http://schemas.microsoft.com/office/word/2010/wordprocessingShape" xmlns:a14="http://schemas.microsoft.com/office/drawing/2010/main" val="0"/>
+                          <a14:useLocalDpi xmlns:a14="http://schemas.microsoft.com/office/drawing/2010/main" xmlns:wps="http://schemas.microsoft.com/office/word/2010/wordprocessingShape" xmlns:wpi="http://schemas.microsoft.com/office/word/2010/wordprocessingInk" xmlns:wpg="http://schemas.microsoft.com/office/word/2010/wordprocessingGroup" xmlns:w14="http://schemas.microsoft.com/office/word/2010/wordml" xmlns:w="http://schemas.openxmlformats.org/wordprocessingml/2006/main" xmlns:w10="urn:schemas-microsoft-com:office:word" xmlns:wp14="http://schemas.microsoft.com/office/word/2010/wordprocessingDrawing" xmlns:v="urn:schemas-microsoft-com:vml" xmlns:o="urn:schemas-microsoft-com:office:office" xmlns:mc="http://schemas.openxmlformats.org/markup-compatibility/2006" xmlns:wpc="http://schemas.microsoft.com/office/word/2010/wordprocessingCanvas" xmlns="" val="0"/>
                         </a:ext>
                       </a:extLst>
                     </a:blip>
@@ -17610,7 +17610,7 @@
                     <a:blip r:embed="rId44">
                       <a:extLst>
                         <a:ext uri="{28A0092B-C50C-407E-A947-70E740481C1C}">
-                          <a14:useLocalDpi xmlns="" xmlns:wpc="http://schemas.microsoft.com/office/word/2010/wordprocessingCanvas" xmlns:mc="http://schemas.openxmlformats.org/markup-compatibility/2006" xmlns:o="urn:schemas-microsoft-com:office:office" xmlns:v="urn:schemas-microsoft-com:vml" xmlns:wp14="http://schemas.microsoft.com/office/word/2010/wordprocessingDrawing" xmlns:w10="urn:schemas-microsoft-com:office:word" xmlns:w="http://schemas.openxmlformats.org/wordprocessingml/2006/main" xmlns:w14="http://schemas.microsoft.com/office/word/2010/wordml" xmlns:wpg="http://schemas.microsoft.com/office/word/2010/wordprocessingGroup" xmlns:wpi="http://schemas.microsoft.com/office/word/2010/wordprocessingInk" xmlns:wps="http://schemas.microsoft.com/office/word/2010/wordprocessingShape" xmlns:a14="http://schemas.microsoft.com/office/drawing/2010/main" val="0"/>
+                          <a14:useLocalDpi xmlns:a14="http://schemas.microsoft.com/office/drawing/2010/main" xmlns:wps="http://schemas.microsoft.com/office/word/2010/wordprocessingShape" xmlns:wpi="http://schemas.microsoft.com/office/word/2010/wordprocessingInk" xmlns:wpg="http://schemas.microsoft.com/office/word/2010/wordprocessingGroup" xmlns:w14="http://schemas.microsoft.com/office/word/2010/wordml" xmlns:w="http://schemas.openxmlformats.org/wordprocessingml/2006/main" xmlns:w10="urn:schemas-microsoft-com:office:word" xmlns:wp14="http://schemas.microsoft.com/office/word/2010/wordprocessingDrawing" xmlns:v="urn:schemas-microsoft-com:vml" xmlns:o="urn:schemas-microsoft-com:office:office" xmlns:mc="http://schemas.openxmlformats.org/markup-compatibility/2006" xmlns:wpc="http://schemas.microsoft.com/office/word/2010/wordprocessingCanvas" xmlns="" val="0"/>
                         </a:ext>
                       </a:extLst>
                     </a:blip>
@@ -18015,7 +18015,7 @@
                     <a:blip r:embed="rId45" cstate="print">
                       <a:extLst>
                         <a:ext uri="{28A0092B-C50C-407E-A947-70E740481C1C}">
-                          <a14:useLocalDpi xmlns="" xmlns:wpc="http://schemas.microsoft.com/office/word/2010/wordprocessingCanvas" xmlns:mc="http://schemas.openxmlformats.org/markup-compatibility/2006" xmlns:o="urn:schemas-microsoft-com:office:office" xmlns:v="urn:schemas-microsoft-com:vml" xmlns:wp14="http://schemas.microsoft.com/office/word/2010/wordprocessingDrawing" xmlns:w10="urn:schemas-microsoft-com:office:word" xmlns:w="http://schemas.openxmlformats.org/wordprocessingml/2006/main" xmlns:w14="http://schemas.microsoft.com/office/word/2010/wordml" xmlns:wpg="http://schemas.microsoft.com/office/word/2010/wordprocessingGroup" xmlns:wpi="http://schemas.microsoft.com/office/word/2010/wordprocessingInk" xmlns:wps="http://schemas.microsoft.com/office/word/2010/wordprocessingShape" xmlns:a14="http://schemas.microsoft.com/office/drawing/2010/main" val="0"/>
+                          <a14:useLocalDpi xmlns:a14="http://schemas.microsoft.com/office/drawing/2010/main" xmlns:wps="http://schemas.microsoft.com/office/word/2010/wordprocessingShape" xmlns:wpi="http://schemas.microsoft.com/office/word/2010/wordprocessingInk" xmlns:wpg="http://schemas.microsoft.com/office/word/2010/wordprocessingGroup" xmlns:w14="http://schemas.microsoft.com/office/word/2010/wordml" xmlns:w="http://schemas.openxmlformats.org/wordprocessingml/2006/main" xmlns:w10="urn:schemas-microsoft-com:office:word" xmlns:wp14="http://schemas.microsoft.com/office/word/2010/wordprocessingDrawing" xmlns:v="urn:schemas-microsoft-com:vml" xmlns:o="urn:schemas-microsoft-com:office:office" xmlns:mc="http://schemas.openxmlformats.org/markup-compatibility/2006" xmlns:wpc="http://schemas.microsoft.com/office/word/2010/wordprocessingCanvas" xmlns="" val="0"/>
                         </a:ext>
                       </a:extLst>
                     </a:blip>
@@ -19425,7 +19425,7 @@
                     <a:blip r:embed="rId46">
                       <a:extLst>
                         <a:ext uri="{28A0092B-C50C-407E-A947-70E740481C1C}">
-                          <a14:useLocalDpi xmlns="" xmlns:wpc="http://schemas.microsoft.com/office/word/2010/wordprocessingCanvas" xmlns:mc="http://schemas.openxmlformats.org/markup-compatibility/2006" xmlns:o="urn:schemas-microsoft-com:office:office" xmlns:v="urn:schemas-microsoft-com:vml" xmlns:wp14="http://schemas.microsoft.com/office/word/2010/wordprocessingDrawing" xmlns:w10="urn:schemas-microsoft-com:office:word" xmlns:w="http://schemas.openxmlformats.org/wordprocessingml/2006/main" xmlns:w14="http://schemas.microsoft.com/office/word/2010/wordml" xmlns:wpg="http://schemas.microsoft.com/office/word/2010/wordprocessingGroup" xmlns:wpi="http://schemas.microsoft.com/office/word/2010/wordprocessingInk" xmlns:wps="http://schemas.microsoft.com/office/word/2010/wordprocessingShape" xmlns:a14="http://schemas.microsoft.com/office/drawing/2010/main" val="0"/>
+                          <a14:useLocalDpi xmlns:a14="http://schemas.microsoft.com/office/drawing/2010/main" xmlns:wps="http://schemas.microsoft.com/office/word/2010/wordprocessingShape" xmlns:wpi="http://schemas.microsoft.com/office/word/2010/wordprocessingInk" xmlns:wpg="http://schemas.microsoft.com/office/word/2010/wordprocessingGroup" xmlns:w14="http://schemas.microsoft.com/office/word/2010/wordml" xmlns:w="http://schemas.openxmlformats.org/wordprocessingml/2006/main" xmlns:w10="urn:schemas-microsoft-com:office:word" xmlns:wp14="http://schemas.microsoft.com/office/word/2010/wordprocessingDrawing" xmlns:v="urn:schemas-microsoft-com:vml" xmlns:o="urn:schemas-microsoft-com:office:office" xmlns:mc="http://schemas.openxmlformats.org/markup-compatibility/2006" xmlns:wpc="http://schemas.microsoft.com/office/word/2010/wordprocessingCanvas" xmlns="" val="0"/>
                         </a:ext>
                       </a:extLst>
                     </a:blip>
@@ -19526,7 +19526,7 @@
                     <a:blip r:embed="rId47">
                       <a:extLst>
                         <a:ext uri="{28A0092B-C50C-407E-A947-70E740481C1C}">
-                          <a14:useLocalDpi xmlns="" xmlns:wpc="http://schemas.microsoft.com/office/word/2010/wordprocessingCanvas" xmlns:mc="http://schemas.openxmlformats.org/markup-compatibility/2006" xmlns:o="urn:schemas-microsoft-com:office:office" xmlns:v="urn:schemas-microsoft-com:vml" xmlns:wp14="http://schemas.microsoft.com/office/word/2010/wordprocessingDrawing" xmlns:w10="urn:schemas-microsoft-com:office:word" xmlns:w="http://schemas.openxmlformats.org/wordprocessingml/2006/main" xmlns:w14="http://schemas.microsoft.com/office/word/2010/wordml" xmlns:wpg="http://schemas.microsoft.com/office/word/2010/wordprocessingGroup" xmlns:wpi="http://schemas.microsoft.com/office/word/2010/wordprocessingInk" xmlns:wps="http://schemas.microsoft.com/office/word/2010/wordprocessingShape" xmlns:a14="http://schemas.microsoft.com/office/drawing/2010/main" val="0"/>
+                          <a14:useLocalDpi xmlns:a14="http://schemas.microsoft.com/office/drawing/2010/main" xmlns:wps="http://schemas.microsoft.com/office/word/2010/wordprocessingShape" xmlns:wpi="http://schemas.microsoft.com/office/word/2010/wordprocessingInk" xmlns:wpg="http://schemas.microsoft.com/office/word/2010/wordprocessingGroup" xmlns:w14="http://schemas.microsoft.com/office/word/2010/wordml" xmlns:w="http://schemas.openxmlformats.org/wordprocessingml/2006/main" xmlns:w10="urn:schemas-microsoft-com:office:word" xmlns:wp14="http://schemas.microsoft.com/office/word/2010/wordprocessingDrawing" xmlns:v="urn:schemas-microsoft-com:vml" xmlns:o="urn:schemas-microsoft-com:office:office" xmlns:mc="http://schemas.openxmlformats.org/markup-compatibility/2006" xmlns:wpc="http://schemas.microsoft.com/office/word/2010/wordprocessingCanvas" xmlns="" val="0"/>
                         </a:ext>
                       </a:extLst>
                     </a:blip>
@@ -19618,7 +19618,7 @@
                     <a:blip r:embed="rId48">
                       <a:extLst>
                         <a:ext uri="{28A0092B-C50C-407E-A947-70E740481C1C}">
-                          <a14:useLocalDpi xmlns="" xmlns:wpc="http://schemas.microsoft.com/office/word/2010/wordprocessingCanvas" xmlns:mc="http://schemas.openxmlformats.org/markup-compatibility/2006" xmlns:o="urn:schemas-microsoft-com:office:office" xmlns:v="urn:schemas-microsoft-com:vml" xmlns:wp14="http://schemas.microsoft.com/office/word/2010/wordprocessingDrawing" xmlns:w10="urn:schemas-microsoft-com:office:word" xmlns:w="http://schemas.openxmlformats.org/wordprocessingml/2006/main" xmlns:w14="http://schemas.microsoft.com/office/word/2010/wordml" xmlns:wpg="http://schemas.microsoft.com/office/word/2010/wordprocessingGroup" xmlns:wpi="http://schemas.microsoft.com/office/word/2010/wordprocessingInk" xmlns:wps="http://schemas.microsoft.com/office/word/2010/wordprocessingShape" xmlns:a14="http://schemas.microsoft.com/office/drawing/2010/main" val="0"/>
+                          <a14:useLocalDpi xmlns:a14="http://schemas.microsoft.com/office/drawing/2010/main" xmlns:wps="http://schemas.microsoft.com/office/word/2010/wordprocessingShape" xmlns:wpi="http://schemas.microsoft.com/office/word/2010/wordprocessingInk" xmlns:wpg="http://schemas.microsoft.com/office/word/2010/wordprocessingGroup" xmlns:w14="http://schemas.microsoft.com/office/word/2010/wordml" xmlns:w="http://schemas.openxmlformats.org/wordprocessingml/2006/main" xmlns:w10="urn:schemas-microsoft-com:office:word" xmlns:wp14="http://schemas.microsoft.com/office/word/2010/wordprocessingDrawing" xmlns:v="urn:schemas-microsoft-com:vml" xmlns:o="urn:schemas-microsoft-com:office:office" xmlns:mc="http://schemas.openxmlformats.org/markup-compatibility/2006" xmlns:wpc="http://schemas.microsoft.com/office/word/2010/wordprocessingCanvas" xmlns="" val="0"/>
                         </a:ext>
                       </a:extLst>
                     </a:blip>
@@ -19724,7 +19724,7 @@
                     <a:blip r:embed="rId49">
                       <a:extLst>
                         <a:ext uri="{28A0092B-C50C-407E-A947-70E740481C1C}">
-                          <a14:useLocalDpi xmlns="" xmlns:wpc="http://schemas.microsoft.com/office/word/2010/wordprocessingCanvas" xmlns:mc="http://schemas.openxmlformats.org/markup-compatibility/2006" xmlns:o="urn:schemas-microsoft-com:office:office" xmlns:v="urn:schemas-microsoft-com:vml" xmlns:wp14="http://schemas.microsoft.com/office/word/2010/wordprocessingDrawing" xmlns:w10="urn:schemas-microsoft-com:office:word" xmlns:w="http://schemas.openxmlformats.org/wordprocessingml/2006/main" xmlns:w14="http://schemas.microsoft.com/office/word/2010/wordml" xmlns:wpg="http://schemas.microsoft.com/office/word/2010/wordprocessingGroup" xmlns:wpi="http://schemas.microsoft.com/office/word/2010/wordprocessingInk" xmlns:wps="http://schemas.microsoft.com/office/word/2010/wordprocessingShape" xmlns:a14="http://schemas.microsoft.com/office/drawing/2010/main" val="0"/>
+                          <a14:useLocalDpi xmlns:a14="http://schemas.microsoft.com/office/drawing/2010/main" xmlns:wps="http://schemas.microsoft.com/office/word/2010/wordprocessingShape" xmlns:wpi="http://schemas.microsoft.com/office/word/2010/wordprocessingInk" xmlns:wpg="http://schemas.microsoft.com/office/word/2010/wordprocessingGroup" xmlns:w14="http://schemas.microsoft.com/office/word/2010/wordml" xmlns:w="http://schemas.openxmlformats.org/wordprocessingml/2006/main" xmlns:w10="urn:schemas-microsoft-com:office:word" xmlns:wp14="http://schemas.microsoft.com/office/word/2010/wordprocessingDrawing" xmlns:v="urn:schemas-microsoft-com:vml" xmlns:o="urn:schemas-microsoft-com:office:office" xmlns:mc="http://schemas.openxmlformats.org/markup-compatibility/2006" xmlns:wpc="http://schemas.microsoft.com/office/word/2010/wordprocessingCanvas" xmlns="" val="0"/>
                         </a:ext>
                       </a:extLst>
                     </a:blip>
@@ -19820,7 +19820,7 @@
                     <a:blip r:embed="rId50">
                       <a:extLst>
                         <a:ext uri="{28A0092B-C50C-407E-A947-70E740481C1C}">
-                          <a14:useLocalDpi xmlns="" xmlns:wpc="http://schemas.microsoft.com/office/word/2010/wordprocessingCanvas" xmlns:mc="http://schemas.openxmlformats.org/markup-compatibility/2006" xmlns:o="urn:schemas-microsoft-com:office:office" xmlns:v="urn:schemas-microsoft-com:vml" xmlns:wp14="http://schemas.microsoft.com/office/word/2010/wordprocessingDrawing" xmlns:w10="urn:schemas-microsoft-com:office:word" xmlns:w="http://schemas.openxmlformats.org/wordprocessingml/2006/main" xmlns:w14="http://schemas.microsoft.com/office/word/2010/wordml" xmlns:wpg="http://schemas.microsoft.com/office/word/2010/wordprocessingGroup" xmlns:wpi="http://schemas.microsoft.com/office/word/2010/wordprocessingInk" xmlns:wps="http://schemas.microsoft.com/office/word/2010/wordprocessingShape" xmlns:a14="http://schemas.microsoft.com/office/drawing/2010/main" val="0"/>
+                          <a14:useLocalDpi xmlns:a14="http://schemas.microsoft.com/office/drawing/2010/main" xmlns:wps="http://schemas.microsoft.com/office/word/2010/wordprocessingShape" xmlns:wpi="http://schemas.microsoft.com/office/word/2010/wordprocessingInk" xmlns:wpg="http://schemas.microsoft.com/office/word/2010/wordprocessingGroup" xmlns:w14="http://schemas.microsoft.com/office/word/2010/wordml" xmlns:w="http://schemas.openxmlformats.org/wordprocessingml/2006/main" xmlns:w10="urn:schemas-microsoft-com:office:word" xmlns:wp14="http://schemas.microsoft.com/office/word/2010/wordprocessingDrawing" xmlns:v="urn:schemas-microsoft-com:vml" xmlns:o="urn:schemas-microsoft-com:office:office" xmlns:mc="http://schemas.openxmlformats.org/markup-compatibility/2006" xmlns:wpc="http://schemas.microsoft.com/office/word/2010/wordprocessingCanvas" xmlns="" val="0"/>
                         </a:ext>
                       </a:extLst>
                     </a:blip>
@@ -19900,7 +19900,7 @@
                     <a:blip r:embed="rId51">
                       <a:extLst>
                         <a:ext uri="{28A0092B-C50C-407E-A947-70E740481C1C}">
-                          <a14:useLocalDpi xmlns="" xmlns:wpc="http://schemas.microsoft.com/office/word/2010/wordprocessingCanvas" xmlns:mc="http://schemas.openxmlformats.org/markup-compatibility/2006" xmlns:o="urn:schemas-microsoft-com:office:office" xmlns:v="urn:schemas-microsoft-com:vml" xmlns:wp14="http://schemas.microsoft.com/office/word/2010/wordprocessingDrawing" xmlns:w10="urn:schemas-microsoft-com:office:word" xmlns:w="http://schemas.openxmlformats.org/wordprocessingml/2006/main" xmlns:w14="http://schemas.microsoft.com/office/word/2010/wordml" xmlns:wpg="http://schemas.microsoft.com/office/word/2010/wordprocessingGroup" xmlns:wpi="http://schemas.microsoft.com/office/word/2010/wordprocessingInk" xmlns:wps="http://schemas.microsoft.com/office/word/2010/wordprocessingShape" xmlns:a14="http://schemas.microsoft.com/office/drawing/2010/main" val="0"/>
+                          <a14:useLocalDpi xmlns:a14="http://schemas.microsoft.com/office/drawing/2010/main" xmlns:wps="http://schemas.microsoft.com/office/word/2010/wordprocessingShape" xmlns:wpi="http://schemas.microsoft.com/office/word/2010/wordprocessingInk" xmlns:wpg="http://schemas.microsoft.com/office/word/2010/wordprocessingGroup" xmlns:w14="http://schemas.microsoft.com/office/word/2010/wordml" xmlns:w="http://schemas.openxmlformats.org/wordprocessingml/2006/main" xmlns:w10="urn:schemas-microsoft-com:office:word" xmlns:wp14="http://schemas.microsoft.com/office/word/2010/wordprocessingDrawing" xmlns:v="urn:schemas-microsoft-com:vml" xmlns:o="urn:schemas-microsoft-com:office:office" xmlns:mc="http://schemas.openxmlformats.org/markup-compatibility/2006" xmlns:wpc="http://schemas.microsoft.com/office/word/2010/wordprocessingCanvas" xmlns="" val="0"/>
                         </a:ext>
                       </a:extLst>
                     </a:blip>
@@ -19988,7 +19988,7 @@
                     <a:blip r:embed="rId52">
                       <a:extLst>
                         <a:ext uri="{28A0092B-C50C-407E-A947-70E740481C1C}">
-                          <a14:useLocalDpi xmlns="" xmlns:wpc="http://schemas.microsoft.com/office/word/2010/wordprocessingCanvas" xmlns:mc="http://schemas.openxmlformats.org/markup-compatibility/2006" xmlns:o="urn:schemas-microsoft-com:office:office" xmlns:v="urn:schemas-microsoft-com:vml" xmlns:wp14="http://schemas.microsoft.com/office/word/2010/wordprocessingDrawing" xmlns:w10="urn:schemas-microsoft-com:office:word" xmlns:w="http://schemas.openxmlformats.org/wordprocessingml/2006/main" xmlns:w14="http://schemas.microsoft.com/office/word/2010/wordml" xmlns:wpg="http://schemas.microsoft.com/office/word/2010/wordprocessingGroup" xmlns:wpi="http://schemas.microsoft.com/office/word/2010/wordprocessingInk" xmlns:wps="http://schemas.microsoft.com/office/word/2010/wordprocessingShape" xmlns:a14="http://schemas.microsoft.com/office/drawing/2010/main" val="0"/>
+                          <a14:useLocalDpi xmlns:a14="http://schemas.microsoft.com/office/drawing/2010/main" xmlns:wps="http://schemas.microsoft.com/office/word/2010/wordprocessingShape" xmlns:wpi="http://schemas.microsoft.com/office/word/2010/wordprocessingInk" xmlns:wpg="http://schemas.microsoft.com/office/word/2010/wordprocessingGroup" xmlns:w14="http://schemas.microsoft.com/office/word/2010/wordml" xmlns:w="http://schemas.openxmlformats.org/wordprocessingml/2006/main" xmlns:w10="urn:schemas-microsoft-com:office:word" xmlns:wp14="http://schemas.microsoft.com/office/word/2010/wordprocessingDrawing" xmlns:v="urn:schemas-microsoft-com:vml" xmlns:o="urn:schemas-microsoft-com:office:office" xmlns:mc="http://schemas.openxmlformats.org/markup-compatibility/2006" xmlns:wpc="http://schemas.microsoft.com/office/word/2010/wordprocessingCanvas" xmlns="" val="0"/>
                         </a:ext>
                       </a:extLst>
                     </a:blip>
@@ -20213,7 +20213,7 @@
                     <a:blip r:embed="rId53">
                       <a:extLst>
                         <a:ext uri="{28A0092B-C50C-407E-A947-70E740481C1C}">
-                          <a14:useLocalDpi xmlns="" xmlns:wpc="http://schemas.microsoft.com/office/word/2010/wordprocessingCanvas" xmlns:mc="http://schemas.openxmlformats.org/markup-compatibility/2006" xmlns:o="urn:schemas-microsoft-com:office:office" xmlns:v="urn:schemas-microsoft-com:vml" xmlns:wp14="http://schemas.microsoft.com/office/word/2010/wordprocessingDrawing" xmlns:w10="urn:schemas-microsoft-com:office:word" xmlns:w="http://schemas.openxmlformats.org/wordprocessingml/2006/main" xmlns:w14="http://schemas.microsoft.com/office/word/2010/wordml" xmlns:wpg="http://schemas.microsoft.com/office/word/2010/wordprocessingGroup" xmlns:wpi="http://schemas.microsoft.com/office/word/2010/wordprocessingInk" xmlns:wps="http://schemas.microsoft.com/office/word/2010/wordprocessingShape" xmlns:a14="http://schemas.microsoft.com/office/drawing/2010/main" val="0"/>
+                          <a14:useLocalDpi xmlns:a14="http://schemas.microsoft.com/office/drawing/2010/main" xmlns:wps="http://schemas.microsoft.com/office/word/2010/wordprocessingShape" xmlns:wpi="http://schemas.microsoft.com/office/word/2010/wordprocessingInk" xmlns:wpg="http://schemas.microsoft.com/office/word/2010/wordprocessingGroup" xmlns:w14="http://schemas.microsoft.com/office/word/2010/wordml" xmlns:w="http://schemas.openxmlformats.org/wordprocessingml/2006/main" xmlns:w10="urn:schemas-microsoft-com:office:word" xmlns:wp14="http://schemas.microsoft.com/office/word/2010/wordprocessingDrawing" xmlns:v="urn:schemas-microsoft-com:vml" xmlns:o="urn:schemas-microsoft-com:office:office" xmlns:mc="http://schemas.openxmlformats.org/markup-compatibility/2006" xmlns:wpc="http://schemas.microsoft.com/office/word/2010/wordprocessingCanvas" xmlns="" val="0"/>
                         </a:ext>
                       </a:extLst>
                     </a:blip>
@@ -20307,7 +20307,7 @@
                     <a:blip r:embed="rId54">
                       <a:extLst>
                         <a:ext uri="{28A0092B-C50C-407E-A947-70E740481C1C}">
-                          <a14:useLocalDpi xmlns="" xmlns:wpc="http://schemas.microsoft.com/office/word/2010/wordprocessingCanvas" xmlns:mc="http://schemas.openxmlformats.org/markup-compatibility/2006" xmlns:o="urn:schemas-microsoft-com:office:office" xmlns:v="urn:schemas-microsoft-com:vml" xmlns:wp14="http://schemas.microsoft.com/office/word/2010/wordprocessingDrawing" xmlns:w10="urn:schemas-microsoft-com:office:word" xmlns:w="http://schemas.openxmlformats.org/wordprocessingml/2006/main" xmlns:w14="http://schemas.microsoft.com/office/word/2010/wordml" xmlns:wpg="http://schemas.microsoft.com/office/word/2010/wordprocessingGroup" xmlns:wpi="http://schemas.microsoft.com/office/word/2010/wordprocessingInk" xmlns:wps="http://schemas.microsoft.com/office/word/2010/wordprocessingShape" xmlns:a14="http://schemas.microsoft.com/office/drawing/2010/main" val="0"/>
+                          <a14:useLocalDpi xmlns:a14="http://schemas.microsoft.com/office/drawing/2010/main" xmlns:wps="http://schemas.microsoft.com/office/word/2010/wordprocessingShape" xmlns:wpi="http://schemas.microsoft.com/office/word/2010/wordprocessingInk" xmlns:wpg="http://schemas.microsoft.com/office/word/2010/wordprocessingGroup" xmlns:w14="http://schemas.microsoft.com/office/word/2010/wordml" xmlns:w="http://schemas.openxmlformats.org/wordprocessingml/2006/main" xmlns:w10="urn:schemas-microsoft-com:office:word" xmlns:wp14="http://schemas.microsoft.com/office/word/2010/wordprocessingDrawing" xmlns:v="urn:schemas-microsoft-com:vml" xmlns:o="urn:schemas-microsoft-com:office:office" xmlns:mc="http://schemas.openxmlformats.org/markup-compatibility/2006" xmlns:wpc="http://schemas.microsoft.com/office/word/2010/wordprocessingCanvas" xmlns="" val="0"/>
                         </a:ext>
                       </a:extLst>
                     </a:blip>
@@ -20766,7 +20766,7 @@
                     <a:blip r:embed="rId55">
                       <a:extLst>
                         <a:ext uri="{28A0092B-C50C-407E-A947-70E740481C1C}">
-                          <a14:useLocalDpi xmlns="" xmlns:wpc="http://schemas.microsoft.com/office/word/2010/wordprocessingCanvas" xmlns:mc="http://schemas.openxmlformats.org/markup-compatibility/2006" xmlns:o="urn:schemas-microsoft-com:office:office" xmlns:v="urn:schemas-microsoft-com:vml" xmlns:wp14="http://schemas.microsoft.com/office/word/2010/wordprocessingDrawing" xmlns:w10="urn:schemas-microsoft-com:office:word" xmlns:w="http://schemas.openxmlformats.org/wordprocessingml/2006/main" xmlns:w14="http://schemas.microsoft.com/office/word/2010/wordml" xmlns:wpg="http://schemas.microsoft.com/office/word/2010/wordprocessingGroup" xmlns:wpi="http://schemas.microsoft.com/office/word/2010/wordprocessingInk" xmlns:wps="http://schemas.microsoft.com/office/word/2010/wordprocessingShape" xmlns:a14="http://schemas.microsoft.com/office/drawing/2010/main" val="0"/>
+                          <a14:useLocalDpi xmlns:a14="http://schemas.microsoft.com/office/drawing/2010/main" xmlns:wps="http://schemas.microsoft.com/office/word/2010/wordprocessingShape" xmlns:wpi="http://schemas.microsoft.com/office/word/2010/wordprocessingInk" xmlns:wpg="http://schemas.microsoft.com/office/word/2010/wordprocessingGroup" xmlns:w14="http://schemas.microsoft.com/office/word/2010/wordml" xmlns:w="http://schemas.openxmlformats.org/wordprocessingml/2006/main" xmlns:w10="urn:schemas-microsoft-com:office:word" xmlns:wp14="http://schemas.microsoft.com/office/word/2010/wordprocessingDrawing" xmlns:v="urn:schemas-microsoft-com:vml" xmlns:o="urn:schemas-microsoft-com:office:office" xmlns:mc="http://schemas.openxmlformats.org/markup-compatibility/2006" xmlns:wpc="http://schemas.microsoft.com/office/word/2010/wordprocessingCanvas" xmlns="" val="0"/>
                         </a:ext>
                       </a:extLst>
                     </a:blip>
@@ -20837,7 +20837,7 @@
                     <a:blip r:embed="rId56">
                       <a:extLst>
                         <a:ext uri="{28A0092B-C50C-407E-A947-70E740481C1C}">
-                          <a14:useLocalDpi xmlns="" xmlns:wpc="http://schemas.microsoft.com/office/word/2010/wordprocessingCanvas" xmlns:mc="http://schemas.openxmlformats.org/markup-compatibility/2006" xmlns:o="urn:schemas-microsoft-com:office:office" xmlns:v="urn:schemas-microsoft-com:vml" xmlns:wp14="http://schemas.microsoft.com/office/word/2010/wordprocessingDrawing" xmlns:w10="urn:schemas-microsoft-com:office:word" xmlns:w="http://schemas.openxmlformats.org/wordprocessingml/2006/main" xmlns:w14="http://schemas.microsoft.com/office/word/2010/wordml" xmlns:wpg="http://schemas.microsoft.com/office/word/2010/wordprocessingGroup" xmlns:wpi="http://schemas.microsoft.com/office/word/2010/wordprocessingInk" xmlns:wps="http://schemas.microsoft.com/office/word/2010/wordprocessingShape" xmlns:a14="http://schemas.microsoft.com/office/drawing/2010/main" val="0"/>
+                          <a14:useLocalDpi xmlns:a14="http://schemas.microsoft.com/office/drawing/2010/main" xmlns:wps="http://schemas.microsoft.com/office/word/2010/wordprocessingShape" xmlns:wpi="http://schemas.microsoft.com/office/word/2010/wordprocessingInk" xmlns:wpg="http://schemas.microsoft.com/office/word/2010/wordprocessingGroup" xmlns:w14="http://schemas.microsoft.com/office/word/2010/wordml" xmlns:w="http://schemas.openxmlformats.org/wordprocessingml/2006/main" xmlns:w10="urn:schemas-microsoft-com:office:word" xmlns:wp14="http://schemas.microsoft.com/office/word/2010/wordprocessingDrawing" xmlns:v="urn:schemas-microsoft-com:vml" xmlns:o="urn:schemas-microsoft-com:office:office" xmlns:mc="http://schemas.openxmlformats.org/markup-compatibility/2006" xmlns:wpc="http://schemas.microsoft.com/office/word/2010/wordprocessingCanvas" xmlns="" val="0"/>
                         </a:ext>
                       </a:extLst>
                     </a:blip>
@@ -20921,7 +20921,7 @@
                     <a:blip r:embed="rId57">
                       <a:extLst>
                         <a:ext uri="{28A0092B-C50C-407E-A947-70E740481C1C}">
-                          <a14:useLocalDpi xmlns="" xmlns:wpc="http://schemas.microsoft.com/office/word/2010/wordprocessingCanvas" xmlns:mc="http://schemas.openxmlformats.org/markup-compatibility/2006" xmlns:o="urn:schemas-microsoft-com:office:office" xmlns:v="urn:schemas-microsoft-com:vml" xmlns:wp14="http://schemas.microsoft.com/office/word/2010/wordprocessingDrawing" xmlns:w10="urn:schemas-microsoft-com:office:word" xmlns:w="http://schemas.openxmlformats.org/wordprocessingml/2006/main" xmlns:w14="http://schemas.microsoft.com/office/word/2010/wordml" xmlns:wpg="http://schemas.microsoft.com/office/word/2010/wordprocessingGroup" xmlns:wpi="http://schemas.microsoft.com/office/word/2010/wordprocessingInk" xmlns:wps="http://schemas.microsoft.com/office/word/2010/wordprocessingShape" xmlns:a14="http://schemas.microsoft.com/office/drawing/2010/main" val="0"/>
+                          <a14:useLocalDpi xmlns:a14="http://schemas.microsoft.com/office/drawing/2010/main" xmlns:wps="http://schemas.microsoft.com/office/word/2010/wordprocessingShape" xmlns:wpi="http://schemas.microsoft.com/office/word/2010/wordprocessingInk" xmlns:wpg="http://schemas.microsoft.com/office/word/2010/wordprocessingGroup" xmlns:w14="http://schemas.microsoft.com/office/word/2010/wordml" xmlns:w="http://schemas.openxmlformats.org/wordprocessingml/2006/main" xmlns:w10="urn:schemas-microsoft-com:office:word" xmlns:wp14="http://schemas.microsoft.com/office/word/2010/wordprocessingDrawing" xmlns:v="urn:schemas-microsoft-com:vml" xmlns:o="urn:schemas-microsoft-com:office:office" xmlns:mc="http://schemas.openxmlformats.org/markup-compatibility/2006" xmlns:wpc="http://schemas.microsoft.com/office/word/2010/wordprocessingCanvas" xmlns="" val="0"/>
                         </a:ext>
                       </a:extLst>
                     </a:blip>
@@ -21029,7 +21029,7 @@
                     <a:blip r:embed="rId58">
                       <a:extLst>
                         <a:ext uri="{28A0092B-C50C-407E-A947-70E740481C1C}">
-                          <a14:useLocalDpi xmlns="" xmlns:wpc="http://schemas.microsoft.com/office/word/2010/wordprocessingCanvas" xmlns:mc="http://schemas.openxmlformats.org/markup-compatibility/2006" xmlns:o="urn:schemas-microsoft-com:office:office" xmlns:v="urn:schemas-microsoft-com:vml" xmlns:wp14="http://schemas.microsoft.com/office/word/2010/wordprocessingDrawing" xmlns:w10="urn:schemas-microsoft-com:office:word" xmlns:w="http://schemas.openxmlformats.org/wordprocessingml/2006/main" xmlns:w14="http://schemas.microsoft.com/office/word/2010/wordml" xmlns:wpg="http://schemas.microsoft.com/office/word/2010/wordprocessingGroup" xmlns:wpi="http://schemas.microsoft.com/office/word/2010/wordprocessingInk" xmlns:wps="http://schemas.microsoft.com/office/word/2010/wordprocessingShape" xmlns:a14="http://schemas.microsoft.com/office/drawing/2010/main" val="0"/>
+                          <a14:useLocalDpi xmlns:a14="http://schemas.microsoft.com/office/drawing/2010/main" xmlns:wps="http://schemas.microsoft.com/office/word/2010/wordprocessingShape" xmlns:wpi="http://schemas.microsoft.com/office/word/2010/wordprocessingInk" xmlns:wpg="http://schemas.microsoft.com/office/word/2010/wordprocessingGroup" xmlns:w14="http://schemas.microsoft.com/office/word/2010/wordml" xmlns:w="http://schemas.openxmlformats.org/wordprocessingml/2006/main" xmlns:w10="urn:schemas-microsoft-com:office:word" xmlns:wp14="http://schemas.microsoft.com/office/word/2010/wordprocessingDrawing" xmlns:v="urn:schemas-microsoft-com:vml" xmlns:o="urn:schemas-microsoft-com:office:office" xmlns:mc="http://schemas.openxmlformats.org/markup-compatibility/2006" xmlns:wpc="http://schemas.microsoft.com/office/word/2010/wordprocessingCanvas" xmlns="" val="0"/>
                         </a:ext>
                       </a:extLst>
                     </a:blip>
@@ -21205,7 +21205,7 @@
                     <a:blip r:embed="rId60">
                       <a:extLst>
                         <a:ext uri="{28A0092B-C50C-407E-A947-70E740481C1C}">
-                          <a14:useLocalDpi xmlns="" xmlns:wpc="http://schemas.microsoft.com/office/word/2010/wordprocessingCanvas" xmlns:mc="http://schemas.openxmlformats.org/markup-compatibility/2006" xmlns:o="urn:schemas-microsoft-com:office:office" xmlns:v="urn:schemas-microsoft-com:vml" xmlns:wp14="http://schemas.microsoft.com/office/word/2010/wordprocessingDrawing" xmlns:w10="urn:schemas-microsoft-com:office:word" xmlns:w="http://schemas.openxmlformats.org/wordprocessingml/2006/main" xmlns:w14="http://schemas.microsoft.com/office/word/2010/wordml" xmlns:wpg="http://schemas.microsoft.com/office/word/2010/wordprocessingGroup" xmlns:wpi="http://schemas.microsoft.com/office/word/2010/wordprocessingInk" xmlns:wps="http://schemas.microsoft.com/office/word/2010/wordprocessingShape" xmlns:a14="http://schemas.microsoft.com/office/drawing/2010/main" val="0"/>
+                          <a14:useLocalDpi xmlns:a14="http://schemas.microsoft.com/office/drawing/2010/main" xmlns:wps="http://schemas.microsoft.com/office/word/2010/wordprocessingShape" xmlns:wpi="http://schemas.microsoft.com/office/word/2010/wordprocessingInk" xmlns:wpg="http://schemas.microsoft.com/office/word/2010/wordprocessingGroup" xmlns:w14="http://schemas.microsoft.com/office/word/2010/wordml" xmlns:w="http://schemas.openxmlformats.org/wordprocessingml/2006/main" xmlns:w10="urn:schemas-microsoft-com:office:word" xmlns:wp14="http://schemas.microsoft.com/office/word/2010/wordprocessingDrawing" xmlns:v="urn:schemas-microsoft-com:vml" xmlns:o="urn:schemas-microsoft-com:office:office" xmlns:mc="http://schemas.openxmlformats.org/markup-compatibility/2006" xmlns:wpc="http://schemas.microsoft.com/office/word/2010/wordprocessingCanvas" xmlns="" val="0"/>
                         </a:ext>
                       </a:extLst>
                     </a:blip>
@@ -21300,7 +21300,7 @@
                     <a:blip r:embed="rId61">
                       <a:extLst>
                         <a:ext uri="{28A0092B-C50C-407E-A947-70E740481C1C}">
-                          <a14:useLocalDpi xmlns="" xmlns:wpc="http://schemas.microsoft.com/office/word/2010/wordprocessingCanvas" xmlns:mc="http://schemas.openxmlformats.org/markup-compatibility/2006" xmlns:o="urn:schemas-microsoft-com:office:office" xmlns:v="urn:schemas-microsoft-com:vml" xmlns:wp14="http://schemas.microsoft.com/office/word/2010/wordprocessingDrawing" xmlns:w10="urn:schemas-microsoft-com:office:word" xmlns:w="http://schemas.openxmlformats.org/wordprocessingml/2006/main" xmlns:w14="http://schemas.microsoft.com/office/word/2010/wordml" xmlns:wpg="http://schemas.microsoft.com/office/word/2010/wordprocessingGroup" xmlns:wpi="http://schemas.microsoft.com/office/word/2010/wordprocessingInk" xmlns:wps="http://schemas.microsoft.com/office/word/2010/wordprocessingShape" xmlns:a14="http://schemas.microsoft.com/office/drawing/2010/main" val="0"/>
+                          <a14:useLocalDpi xmlns:a14="http://schemas.microsoft.com/office/drawing/2010/main" xmlns:wps="http://schemas.microsoft.com/office/word/2010/wordprocessingShape" xmlns:wpi="http://schemas.microsoft.com/office/word/2010/wordprocessingInk" xmlns:wpg="http://schemas.microsoft.com/office/word/2010/wordprocessingGroup" xmlns:w14="http://schemas.microsoft.com/office/word/2010/wordml" xmlns:w="http://schemas.openxmlformats.org/wordprocessingml/2006/main" xmlns:w10="urn:schemas-microsoft-com:office:word" xmlns:wp14="http://schemas.microsoft.com/office/word/2010/wordprocessingDrawing" xmlns:v="urn:schemas-microsoft-com:vml" xmlns:o="urn:schemas-microsoft-com:office:office" xmlns:mc="http://schemas.openxmlformats.org/markup-compatibility/2006" xmlns:wpc="http://schemas.microsoft.com/office/word/2010/wordprocessingCanvas" xmlns="" val="0"/>
                         </a:ext>
                       </a:extLst>
                     </a:blip>
@@ -21445,7 +21445,7 @@
                     <a:blip r:embed="rId62">
                       <a:extLst>
                         <a:ext uri="{28A0092B-C50C-407E-A947-70E740481C1C}">
-                          <a14:useLocalDpi xmlns="" xmlns:wpc="http://schemas.microsoft.com/office/word/2010/wordprocessingCanvas" xmlns:mc="http://schemas.openxmlformats.org/markup-compatibility/2006" xmlns:o="urn:schemas-microsoft-com:office:office" xmlns:v="urn:schemas-microsoft-com:vml" xmlns:wp14="http://schemas.microsoft.com/office/word/2010/wordprocessingDrawing" xmlns:w10="urn:schemas-microsoft-com:office:word" xmlns:w="http://schemas.openxmlformats.org/wordprocessingml/2006/main" xmlns:w14="http://schemas.microsoft.com/office/word/2010/wordml" xmlns:wpg="http://schemas.microsoft.com/office/word/2010/wordprocessingGroup" xmlns:wpi="http://schemas.microsoft.com/office/word/2010/wordprocessingInk" xmlns:wps="http://schemas.microsoft.com/office/word/2010/wordprocessingShape" xmlns:a14="http://schemas.microsoft.com/office/drawing/2010/main" val="0"/>
+                          <a14:useLocalDpi xmlns:a14="http://schemas.microsoft.com/office/drawing/2010/main" xmlns:wps="http://schemas.microsoft.com/office/word/2010/wordprocessingShape" xmlns:wpi="http://schemas.microsoft.com/office/word/2010/wordprocessingInk" xmlns:wpg="http://schemas.microsoft.com/office/word/2010/wordprocessingGroup" xmlns:w14="http://schemas.microsoft.com/office/word/2010/wordml" xmlns:w="http://schemas.openxmlformats.org/wordprocessingml/2006/main" xmlns:w10="urn:schemas-microsoft-com:office:word" xmlns:wp14="http://schemas.microsoft.com/office/word/2010/wordprocessingDrawing" xmlns:v="urn:schemas-microsoft-com:vml" xmlns:o="urn:schemas-microsoft-com:office:office" xmlns:mc="http://schemas.openxmlformats.org/markup-compatibility/2006" xmlns:wpc="http://schemas.microsoft.com/office/word/2010/wordprocessingCanvas" xmlns="" val="0"/>
                         </a:ext>
                       </a:extLst>
                     </a:blip>
@@ -21545,7 +21545,7 @@
                     <a:blip r:embed="rId63">
                       <a:extLst>
                         <a:ext uri="{28A0092B-C50C-407E-A947-70E740481C1C}">
-                          <a14:useLocalDpi xmlns="" xmlns:wpc="http://schemas.microsoft.com/office/word/2010/wordprocessingCanvas" xmlns:mc="http://schemas.openxmlformats.org/markup-compatibility/2006" xmlns:o="urn:schemas-microsoft-com:office:office" xmlns:v="urn:schemas-microsoft-com:vml" xmlns:wp14="http://schemas.microsoft.com/office/word/2010/wordprocessingDrawing" xmlns:w10="urn:schemas-microsoft-com:office:word" xmlns:w="http://schemas.openxmlformats.org/wordprocessingml/2006/main" xmlns:w14="http://schemas.microsoft.com/office/word/2010/wordml" xmlns:wpg="http://schemas.microsoft.com/office/word/2010/wordprocessingGroup" xmlns:wpi="http://schemas.microsoft.com/office/word/2010/wordprocessingInk" xmlns:wps="http://schemas.microsoft.com/office/word/2010/wordprocessingShape" xmlns:a14="http://schemas.microsoft.com/office/drawing/2010/main" val="0"/>
+                          <a14:useLocalDpi xmlns:a14="http://schemas.microsoft.com/office/drawing/2010/main" xmlns:wps="http://schemas.microsoft.com/office/word/2010/wordprocessingShape" xmlns:wpi="http://schemas.microsoft.com/office/word/2010/wordprocessingInk" xmlns:wpg="http://schemas.microsoft.com/office/word/2010/wordprocessingGroup" xmlns:w14="http://schemas.microsoft.com/office/word/2010/wordml" xmlns:w="http://schemas.openxmlformats.org/wordprocessingml/2006/main" xmlns:w10="urn:schemas-microsoft-com:office:word" xmlns:wp14="http://schemas.microsoft.com/office/word/2010/wordprocessingDrawing" xmlns:v="urn:schemas-microsoft-com:vml" xmlns:o="urn:schemas-microsoft-com:office:office" xmlns:mc="http://schemas.openxmlformats.org/markup-compatibility/2006" xmlns:wpc="http://schemas.microsoft.com/office/word/2010/wordprocessingCanvas" xmlns="" val="0"/>
                         </a:ext>
                       </a:extLst>
                     </a:blip>
@@ -21628,7 +21628,7 @@
                     <a:blip r:embed="rId60">
                       <a:extLst>
                         <a:ext uri="{28A0092B-C50C-407E-A947-70E740481C1C}">
-                          <a14:useLocalDpi xmlns="" xmlns:wpc="http://schemas.microsoft.com/office/word/2010/wordprocessingCanvas" xmlns:mc="http://schemas.openxmlformats.org/markup-compatibility/2006" xmlns:o="urn:schemas-microsoft-com:office:office" xmlns:v="urn:schemas-microsoft-com:vml" xmlns:wp14="http://schemas.microsoft.com/office/word/2010/wordprocessingDrawing" xmlns:w10="urn:schemas-microsoft-com:office:word" xmlns:w="http://schemas.openxmlformats.org/wordprocessingml/2006/main" xmlns:w14="http://schemas.microsoft.com/office/word/2010/wordml" xmlns:wpg="http://schemas.microsoft.com/office/word/2010/wordprocessingGroup" xmlns:wpi="http://schemas.microsoft.com/office/word/2010/wordprocessingInk" xmlns:wps="http://schemas.microsoft.com/office/word/2010/wordprocessingShape" xmlns:a14="http://schemas.microsoft.com/office/drawing/2010/main" val="0"/>
+                          <a14:useLocalDpi xmlns:a14="http://schemas.microsoft.com/office/drawing/2010/main" xmlns:wps="http://schemas.microsoft.com/office/word/2010/wordprocessingShape" xmlns:wpi="http://schemas.microsoft.com/office/word/2010/wordprocessingInk" xmlns:wpg="http://schemas.microsoft.com/office/word/2010/wordprocessingGroup" xmlns:w14="http://schemas.microsoft.com/office/word/2010/wordml" xmlns:w="http://schemas.openxmlformats.org/wordprocessingml/2006/main" xmlns:w10="urn:schemas-microsoft-com:office:word" xmlns:wp14="http://schemas.microsoft.com/office/word/2010/wordprocessingDrawing" xmlns:v="urn:schemas-microsoft-com:vml" xmlns:o="urn:schemas-microsoft-com:office:office" xmlns:mc="http://schemas.openxmlformats.org/markup-compatibility/2006" xmlns:wpc="http://schemas.microsoft.com/office/word/2010/wordprocessingCanvas" xmlns="" val="0"/>
                         </a:ext>
                       </a:extLst>
                     </a:blip>
@@ -22509,7 +22509,7 @@
                     <a:blip r:embed="rId64" cstate="print">
                       <a:extLst>
                         <a:ext uri="{28A0092B-C50C-407E-A947-70E740481C1C}">
-                          <a14:useLocalDpi xmlns="" xmlns:wpc="http://schemas.microsoft.com/office/word/2010/wordprocessingCanvas" xmlns:mc="http://schemas.openxmlformats.org/markup-compatibility/2006" xmlns:o="urn:schemas-microsoft-com:office:office" xmlns:v="urn:schemas-microsoft-com:vml" xmlns:wp14="http://schemas.microsoft.com/office/word/2010/wordprocessingDrawing" xmlns:w10="urn:schemas-microsoft-com:office:word" xmlns:w="http://schemas.openxmlformats.org/wordprocessingml/2006/main" xmlns:w14="http://schemas.microsoft.com/office/word/2010/wordml" xmlns:wpg="http://schemas.microsoft.com/office/word/2010/wordprocessingGroup" xmlns:wpi="http://schemas.microsoft.com/office/word/2010/wordprocessingInk" xmlns:wps="http://schemas.microsoft.com/office/word/2010/wordprocessingShape" xmlns:a14="http://schemas.microsoft.com/office/drawing/2010/main" val="0"/>
+                          <a14:useLocalDpi xmlns:a14="http://schemas.microsoft.com/office/drawing/2010/main" xmlns:wps="http://schemas.microsoft.com/office/word/2010/wordprocessingShape" xmlns:wpi="http://schemas.microsoft.com/office/word/2010/wordprocessingInk" xmlns:wpg="http://schemas.microsoft.com/office/word/2010/wordprocessingGroup" xmlns:w14="http://schemas.microsoft.com/office/word/2010/wordml" xmlns:w="http://schemas.openxmlformats.org/wordprocessingml/2006/main" xmlns:w10="urn:schemas-microsoft-com:office:word" xmlns:wp14="http://schemas.microsoft.com/office/word/2010/wordprocessingDrawing" xmlns:v="urn:schemas-microsoft-com:vml" xmlns:o="urn:schemas-microsoft-com:office:office" xmlns:mc="http://schemas.openxmlformats.org/markup-compatibility/2006" xmlns:wpc="http://schemas.microsoft.com/office/word/2010/wordprocessingCanvas" xmlns="" val="0"/>
                         </a:ext>
                       </a:extLst>
                     </a:blip>
@@ -23308,7 +23308,7 @@
                     <a:blip r:embed="rId66" cstate="print">
                       <a:extLst>
                         <a:ext uri="{28A0092B-C50C-407E-A947-70E740481C1C}">
-                          <a14:useLocalDpi xmlns="" xmlns:wpc="http://schemas.microsoft.com/office/word/2010/wordprocessingCanvas" xmlns:mc="http://schemas.openxmlformats.org/markup-compatibility/2006" xmlns:o="urn:schemas-microsoft-com:office:office" xmlns:v="urn:schemas-microsoft-com:vml" xmlns:wp14="http://schemas.microsoft.com/office/word/2010/wordprocessingDrawing" xmlns:w10="urn:schemas-microsoft-com:office:word" xmlns:w="http://schemas.openxmlformats.org/wordprocessingml/2006/main" xmlns:w14="http://schemas.microsoft.com/office/word/2010/wordml" xmlns:wpg="http://schemas.microsoft.com/office/word/2010/wordprocessingGroup" xmlns:wpi="http://schemas.microsoft.com/office/word/2010/wordprocessingInk" xmlns:wps="http://schemas.microsoft.com/office/word/2010/wordprocessingShape" xmlns:a14="http://schemas.microsoft.com/office/drawing/2010/main" val="0"/>
+                          <a14:useLocalDpi xmlns:a14="http://schemas.microsoft.com/office/drawing/2010/main" xmlns:wps="http://schemas.microsoft.com/office/word/2010/wordprocessingShape" xmlns:wpi="http://schemas.microsoft.com/office/word/2010/wordprocessingInk" xmlns:wpg="http://schemas.microsoft.com/office/word/2010/wordprocessingGroup" xmlns:w14="http://schemas.microsoft.com/office/word/2010/wordml" xmlns:w="http://schemas.openxmlformats.org/wordprocessingml/2006/main" xmlns:w10="urn:schemas-microsoft-com:office:word" xmlns:wp14="http://schemas.microsoft.com/office/word/2010/wordprocessingDrawing" xmlns:v="urn:schemas-microsoft-com:vml" xmlns:o="urn:schemas-microsoft-com:office:office" xmlns:mc="http://schemas.openxmlformats.org/markup-compatibility/2006" xmlns:wpc="http://schemas.microsoft.com/office/word/2010/wordprocessingCanvas" xmlns="" val="0"/>
                         </a:ext>
                       </a:extLst>
                     </a:blip>
@@ -23411,7 +23411,7 @@
                     <a:blip r:embed="rId67" cstate="print">
                       <a:extLst>
                         <a:ext uri="{28A0092B-C50C-407E-A947-70E740481C1C}">
-                          <a14:useLocalDpi xmlns="" xmlns:wpc="http://schemas.microsoft.com/office/word/2010/wordprocessingCanvas" xmlns:mc="http://schemas.openxmlformats.org/markup-compatibility/2006" xmlns:o="urn:schemas-microsoft-com:office:office" xmlns:v="urn:schemas-microsoft-com:vml" xmlns:wp14="http://schemas.microsoft.com/office/word/2010/wordprocessingDrawing" xmlns:w10="urn:schemas-microsoft-com:office:word" xmlns:w="http://schemas.openxmlformats.org/wordprocessingml/2006/main" xmlns:w14="http://schemas.microsoft.com/office/word/2010/wordml" xmlns:wpg="http://schemas.microsoft.com/office/word/2010/wordprocessingGroup" xmlns:wpi="http://schemas.microsoft.com/office/word/2010/wordprocessingInk" xmlns:wps="http://schemas.microsoft.com/office/word/2010/wordprocessingShape" xmlns:a14="http://schemas.microsoft.com/office/drawing/2010/main" val="0"/>
+                          <a14:useLocalDpi xmlns:a14="http://schemas.microsoft.com/office/drawing/2010/main" xmlns:wps="http://schemas.microsoft.com/office/word/2010/wordprocessingShape" xmlns:wpi="http://schemas.microsoft.com/office/word/2010/wordprocessingInk" xmlns:wpg="http://schemas.microsoft.com/office/word/2010/wordprocessingGroup" xmlns:w14="http://schemas.microsoft.com/office/word/2010/wordml" xmlns:w="http://schemas.openxmlformats.org/wordprocessingml/2006/main" xmlns:w10="urn:schemas-microsoft-com:office:word" xmlns:wp14="http://schemas.microsoft.com/office/word/2010/wordprocessingDrawing" xmlns:v="urn:schemas-microsoft-com:vml" xmlns:o="urn:schemas-microsoft-com:office:office" xmlns:mc="http://schemas.openxmlformats.org/markup-compatibility/2006" xmlns:wpc="http://schemas.microsoft.com/office/word/2010/wordprocessingCanvas" xmlns="" val="0"/>
                         </a:ext>
                       </a:extLst>
                     </a:blip>
@@ -23498,7 +23498,7 @@
                     <a:blip r:embed="rId68" cstate="print">
                       <a:extLst>
                         <a:ext uri="{28A0092B-C50C-407E-A947-70E740481C1C}">
-                          <a14:useLocalDpi xmlns="" xmlns:wpc="http://schemas.microsoft.com/office/word/2010/wordprocessingCanvas" xmlns:mc="http://schemas.openxmlformats.org/markup-compatibility/2006" xmlns:o="urn:schemas-microsoft-com:office:office" xmlns:v="urn:schemas-microsoft-com:vml" xmlns:wp14="http://schemas.microsoft.com/office/word/2010/wordprocessingDrawing" xmlns:w10="urn:schemas-microsoft-com:office:word" xmlns:w="http://schemas.openxmlformats.org/wordprocessingml/2006/main" xmlns:w14="http://schemas.microsoft.com/office/word/2010/wordml" xmlns:wpg="http://schemas.microsoft.com/office/word/2010/wordprocessingGroup" xmlns:wpi="http://schemas.microsoft.com/office/word/2010/wordprocessingInk" xmlns:wps="http://schemas.microsoft.com/office/word/2010/wordprocessingShape" xmlns:a14="http://schemas.microsoft.com/office/drawing/2010/main" val="0"/>
+                          <a14:useLocalDpi xmlns:a14="http://schemas.microsoft.com/office/drawing/2010/main" xmlns:wps="http://schemas.microsoft.com/office/word/2010/wordprocessingShape" xmlns:wpi="http://schemas.microsoft.com/office/word/2010/wordprocessingInk" xmlns:wpg="http://schemas.microsoft.com/office/word/2010/wordprocessingGroup" xmlns:w14="http://schemas.microsoft.com/office/word/2010/wordml" xmlns:w="http://schemas.openxmlformats.org/wordprocessingml/2006/main" xmlns:w10="urn:schemas-microsoft-com:office:word" xmlns:wp14="http://schemas.microsoft.com/office/word/2010/wordprocessingDrawing" xmlns:v="urn:schemas-microsoft-com:vml" xmlns:o="urn:schemas-microsoft-com:office:office" xmlns:mc="http://schemas.openxmlformats.org/markup-compatibility/2006" xmlns:wpc="http://schemas.microsoft.com/office/word/2010/wordprocessingCanvas" xmlns="" val="0"/>
                         </a:ext>
                       </a:extLst>
                     </a:blip>
@@ -23710,7 +23710,7 @@
                     <a:blip r:embed="rId69" cstate="print">
                       <a:extLst>
                         <a:ext uri="{28A0092B-C50C-407E-A947-70E740481C1C}">
-                          <a14:useLocalDpi xmlns="" xmlns:wpc="http://schemas.microsoft.com/office/word/2010/wordprocessingCanvas" xmlns:mc="http://schemas.openxmlformats.org/markup-compatibility/2006" xmlns:o="urn:schemas-microsoft-com:office:office" xmlns:v="urn:schemas-microsoft-com:vml" xmlns:wp14="http://schemas.microsoft.com/office/word/2010/wordprocessingDrawing" xmlns:w10="urn:schemas-microsoft-com:office:word" xmlns:w="http://schemas.openxmlformats.org/wordprocessingml/2006/main" xmlns:w14="http://schemas.microsoft.com/office/word/2010/wordml" xmlns:wpg="http://schemas.microsoft.com/office/word/2010/wordprocessingGroup" xmlns:wpi="http://schemas.microsoft.com/office/word/2010/wordprocessingInk" xmlns:wps="http://schemas.microsoft.com/office/word/2010/wordprocessingShape" xmlns:a14="http://schemas.microsoft.com/office/drawing/2010/main" val="0"/>
+                          <a14:useLocalDpi xmlns:a14="http://schemas.microsoft.com/office/drawing/2010/main" xmlns:wps="http://schemas.microsoft.com/office/word/2010/wordprocessingShape" xmlns:wpi="http://schemas.microsoft.com/office/word/2010/wordprocessingInk" xmlns:wpg="http://schemas.microsoft.com/office/word/2010/wordprocessingGroup" xmlns:w14="http://schemas.microsoft.com/office/word/2010/wordml" xmlns:w="http://schemas.openxmlformats.org/wordprocessingml/2006/main" xmlns:w10="urn:schemas-microsoft-com:office:word" xmlns:wp14="http://schemas.microsoft.com/office/word/2010/wordprocessingDrawing" xmlns:v="urn:schemas-microsoft-com:vml" xmlns:o="urn:schemas-microsoft-com:office:office" xmlns:mc="http://schemas.openxmlformats.org/markup-compatibility/2006" xmlns:wpc="http://schemas.microsoft.com/office/word/2010/wordprocessingCanvas" xmlns="" val="0"/>
                         </a:ext>
                       </a:extLst>
                     </a:blip>
@@ -23797,7 +23797,7 @@
                     <a:blip r:embed="rId70" cstate="print">
                       <a:extLst>
                         <a:ext uri="{28A0092B-C50C-407E-A947-70E740481C1C}">
-                          <a14:useLocalDpi xmlns="" xmlns:wpc="http://schemas.microsoft.com/office/word/2010/wordprocessingCanvas" xmlns:mc="http://schemas.openxmlformats.org/markup-compatibility/2006" xmlns:o="urn:schemas-microsoft-com:office:office" xmlns:v="urn:schemas-microsoft-com:vml" xmlns:wp14="http://schemas.microsoft.com/office/word/2010/wordprocessingDrawing" xmlns:w10="urn:schemas-microsoft-com:office:word" xmlns:w="http://schemas.openxmlformats.org/wordprocessingml/2006/main" xmlns:w14="http://schemas.microsoft.com/office/word/2010/wordml" xmlns:wpg="http://schemas.microsoft.com/office/word/2010/wordprocessingGroup" xmlns:wpi="http://schemas.microsoft.com/office/word/2010/wordprocessingInk" xmlns:wps="http://schemas.microsoft.com/office/word/2010/wordprocessingShape" xmlns:a14="http://schemas.microsoft.com/office/drawing/2010/main" val="0"/>
+                          <a14:useLocalDpi xmlns:a14="http://schemas.microsoft.com/office/drawing/2010/main" xmlns:wps="http://schemas.microsoft.com/office/word/2010/wordprocessingShape" xmlns:wpi="http://schemas.microsoft.com/office/word/2010/wordprocessingInk" xmlns:wpg="http://schemas.microsoft.com/office/word/2010/wordprocessingGroup" xmlns:w14="http://schemas.microsoft.com/office/word/2010/wordml" xmlns:w="http://schemas.openxmlformats.org/wordprocessingml/2006/main" xmlns:w10="urn:schemas-microsoft-com:office:word" xmlns:wp14="http://schemas.microsoft.com/office/word/2010/wordprocessingDrawing" xmlns:v="urn:schemas-microsoft-com:vml" xmlns:o="urn:schemas-microsoft-com:office:office" xmlns:mc="http://schemas.openxmlformats.org/markup-compatibility/2006" xmlns:wpc="http://schemas.microsoft.com/office/word/2010/wordprocessingCanvas" xmlns="" val="0"/>
                         </a:ext>
                       </a:extLst>
                     </a:blip>
@@ -23982,7 +23982,7 @@
                     <a:blip r:embed="rId71" cstate="print">
                       <a:extLst>
                         <a:ext uri="{28A0092B-C50C-407E-A947-70E740481C1C}">
-                          <a14:useLocalDpi xmlns="" xmlns:wpc="http://schemas.microsoft.com/office/word/2010/wordprocessingCanvas" xmlns:mc="http://schemas.openxmlformats.org/markup-compatibility/2006" xmlns:o="urn:schemas-microsoft-com:office:office" xmlns:v="urn:schemas-microsoft-com:vml" xmlns:wp14="http://schemas.microsoft.com/office/word/2010/wordprocessingDrawing" xmlns:w10="urn:schemas-microsoft-com:office:word" xmlns:w="http://schemas.openxmlformats.org/wordprocessingml/2006/main" xmlns:w14="http://schemas.microsoft.com/office/word/2010/wordml" xmlns:wpg="http://schemas.microsoft.com/office/word/2010/wordprocessingGroup" xmlns:wpi="http://schemas.microsoft.com/office/word/2010/wordprocessingInk" xmlns:wps="http://schemas.microsoft.com/office/word/2010/wordprocessingShape" xmlns:a14="http://schemas.microsoft.com/office/drawing/2010/main" val="0"/>
+                          <a14:useLocalDpi xmlns:a14="http://schemas.microsoft.com/office/drawing/2010/main" xmlns:wps="http://schemas.microsoft.com/office/word/2010/wordprocessingShape" xmlns:wpi="http://schemas.microsoft.com/office/word/2010/wordprocessingInk" xmlns:wpg="http://schemas.microsoft.com/office/word/2010/wordprocessingGroup" xmlns:w14="http://schemas.microsoft.com/office/word/2010/wordml" xmlns:w="http://schemas.openxmlformats.org/wordprocessingml/2006/main" xmlns:w10="urn:schemas-microsoft-com:office:word" xmlns:wp14="http://schemas.microsoft.com/office/word/2010/wordprocessingDrawing" xmlns:v="urn:schemas-microsoft-com:vml" xmlns:o="urn:schemas-microsoft-com:office:office" xmlns:mc="http://schemas.openxmlformats.org/markup-compatibility/2006" xmlns:wpc="http://schemas.microsoft.com/office/word/2010/wordprocessingCanvas" xmlns="" val="0"/>
                         </a:ext>
                       </a:extLst>
                     </a:blip>
@@ -24062,7 +24062,7 @@
                     <a:blip r:embed="rId72" cstate="print">
                       <a:extLst>
                         <a:ext uri="{28A0092B-C50C-407E-A947-70E740481C1C}">
-                          <a14:useLocalDpi xmlns="" xmlns:wpc="http://schemas.microsoft.com/office/word/2010/wordprocessingCanvas" xmlns:mc="http://schemas.openxmlformats.org/markup-compatibility/2006" xmlns:o="urn:schemas-microsoft-com:office:office" xmlns:v="urn:schemas-microsoft-com:vml" xmlns:wp14="http://schemas.microsoft.com/office/word/2010/wordprocessingDrawing" xmlns:w10="urn:schemas-microsoft-com:office:word" xmlns:w="http://schemas.openxmlformats.org/wordprocessingml/2006/main" xmlns:w14="http://schemas.microsoft.com/office/word/2010/wordml" xmlns:wpg="http://schemas.microsoft.com/office/word/2010/wordprocessingGroup" xmlns:wpi="http://schemas.microsoft.com/office/word/2010/wordprocessingInk" xmlns:wps="http://schemas.microsoft.com/office/word/2010/wordprocessingShape" xmlns:a14="http://schemas.microsoft.com/office/drawing/2010/main" val="0"/>
+                          <a14:useLocalDpi xmlns:a14="http://schemas.microsoft.com/office/drawing/2010/main" xmlns:wps="http://schemas.microsoft.com/office/word/2010/wordprocessingShape" xmlns:wpi="http://schemas.microsoft.com/office/word/2010/wordprocessingInk" xmlns:wpg="http://schemas.microsoft.com/office/word/2010/wordprocessingGroup" xmlns:w14="http://schemas.microsoft.com/office/word/2010/wordml" xmlns:w="http://schemas.openxmlformats.org/wordprocessingml/2006/main" xmlns:w10="urn:schemas-microsoft-com:office:word" xmlns:wp14="http://schemas.microsoft.com/office/word/2010/wordprocessingDrawing" xmlns:v="urn:schemas-microsoft-com:vml" xmlns:o="urn:schemas-microsoft-com:office:office" xmlns:mc="http://schemas.openxmlformats.org/markup-compatibility/2006" xmlns:wpc="http://schemas.microsoft.com/office/word/2010/wordprocessingCanvas" xmlns="" val="0"/>
                         </a:ext>
                       </a:extLst>
                     </a:blip>
@@ -24228,7 +24228,7 @@
                     <a:blip r:embed="rId73">
                       <a:extLst>
                         <a:ext uri="{28A0092B-C50C-407E-A947-70E740481C1C}">
-                          <a14:useLocalDpi xmlns="" xmlns:wpc="http://schemas.microsoft.com/office/word/2010/wordprocessingCanvas" xmlns:mc="http://schemas.openxmlformats.org/markup-compatibility/2006" xmlns:o="urn:schemas-microsoft-com:office:office" xmlns:v="urn:schemas-microsoft-com:vml" xmlns:wp14="http://schemas.microsoft.com/office/word/2010/wordprocessingDrawing" xmlns:w10="urn:schemas-microsoft-com:office:word" xmlns:w="http://schemas.openxmlformats.org/wordprocessingml/2006/main" xmlns:w14="http://schemas.microsoft.com/office/word/2010/wordml" xmlns:wpg="http://schemas.microsoft.com/office/word/2010/wordprocessingGroup" xmlns:wpi="http://schemas.microsoft.com/office/word/2010/wordprocessingInk" xmlns:wps="http://schemas.microsoft.com/office/word/2010/wordprocessingShape" xmlns:a14="http://schemas.microsoft.com/office/drawing/2010/main" val="0"/>
+                          <a14:useLocalDpi xmlns:a14="http://schemas.microsoft.com/office/drawing/2010/main" xmlns:wps="http://schemas.microsoft.com/office/word/2010/wordprocessingShape" xmlns:wpi="http://schemas.microsoft.com/office/word/2010/wordprocessingInk" xmlns:wpg="http://schemas.microsoft.com/office/word/2010/wordprocessingGroup" xmlns:w14="http://schemas.microsoft.com/office/word/2010/wordml" xmlns:w="http://schemas.openxmlformats.org/wordprocessingml/2006/main" xmlns:w10="urn:schemas-microsoft-com:office:word" xmlns:wp14="http://schemas.microsoft.com/office/word/2010/wordprocessingDrawing" xmlns:v="urn:schemas-microsoft-com:vml" xmlns:o="urn:schemas-microsoft-com:office:office" xmlns:mc="http://schemas.openxmlformats.org/markup-compatibility/2006" xmlns:wpc="http://schemas.microsoft.com/office/word/2010/wordprocessingCanvas" xmlns="" val="0"/>
                         </a:ext>
                       </a:extLst>
                     </a:blip>
@@ -33193,7 +33193,7 @@
                     <a:blip r:embed="rId76" cstate="print">
                       <a:extLst>
                         <a:ext uri="{28A0092B-C50C-407E-A947-70E740481C1C}">
-                          <a14:useLocalDpi xmlns="" xmlns:wpc="http://schemas.microsoft.com/office/word/2010/wordprocessingCanvas" xmlns:mc="http://schemas.openxmlformats.org/markup-compatibility/2006" xmlns:o="urn:schemas-microsoft-com:office:office" xmlns:v="urn:schemas-microsoft-com:vml" xmlns:wp14="http://schemas.microsoft.com/office/word/2010/wordprocessingDrawing" xmlns:w10="urn:schemas-microsoft-com:office:word" xmlns:w="http://schemas.openxmlformats.org/wordprocessingml/2006/main" xmlns:w14="http://schemas.microsoft.com/office/word/2010/wordml" xmlns:wpg="http://schemas.microsoft.com/office/word/2010/wordprocessingGroup" xmlns:wpi="http://schemas.microsoft.com/office/word/2010/wordprocessingInk" xmlns:wps="http://schemas.microsoft.com/office/word/2010/wordprocessingShape" xmlns:a14="http://schemas.microsoft.com/office/drawing/2010/main" val="0"/>
+                          <a14:useLocalDpi xmlns:a14="http://schemas.microsoft.com/office/drawing/2010/main" xmlns:wps="http://schemas.microsoft.com/office/word/2010/wordprocessingShape" xmlns:wpi="http://schemas.microsoft.com/office/word/2010/wordprocessingInk" xmlns:wpg="http://schemas.microsoft.com/office/word/2010/wordprocessingGroup" xmlns:w14="http://schemas.microsoft.com/office/word/2010/wordml" xmlns:w="http://schemas.openxmlformats.org/wordprocessingml/2006/main" xmlns:w10="urn:schemas-microsoft-com:office:word" xmlns:wp14="http://schemas.microsoft.com/office/word/2010/wordprocessingDrawing" xmlns:v="urn:schemas-microsoft-com:vml" xmlns:o="urn:schemas-microsoft-com:office:office" xmlns:mc="http://schemas.openxmlformats.org/markup-compatibility/2006" xmlns:wpc="http://schemas.microsoft.com/office/word/2010/wordprocessingCanvas" xmlns="" val="0"/>
                         </a:ext>
                       </a:extLst>
                     </a:blip>
@@ -33389,7 +33389,7 @@
                     <a:blip r:embed="rId77" cstate="print">
                       <a:extLst>
                         <a:ext uri="{28A0092B-C50C-407E-A947-70E740481C1C}">
-                          <a14:useLocalDpi xmlns="" xmlns:wpc="http://schemas.microsoft.com/office/word/2010/wordprocessingCanvas" xmlns:mc="http://schemas.openxmlformats.org/markup-compatibility/2006" xmlns:o="urn:schemas-microsoft-com:office:office" xmlns:v="urn:schemas-microsoft-com:vml" xmlns:wp14="http://schemas.microsoft.com/office/word/2010/wordprocessingDrawing" xmlns:w10="urn:schemas-microsoft-com:office:word" xmlns:w="http://schemas.openxmlformats.org/wordprocessingml/2006/main" xmlns:w14="http://schemas.microsoft.com/office/word/2010/wordml" xmlns:wpg="http://schemas.microsoft.com/office/word/2010/wordprocessingGroup" xmlns:wpi="http://schemas.microsoft.com/office/word/2010/wordprocessingInk" xmlns:wps="http://schemas.microsoft.com/office/word/2010/wordprocessingShape" xmlns:a14="http://schemas.microsoft.com/office/drawing/2010/main" val="0"/>
+                          <a14:useLocalDpi xmlns:a14="http://schemas.microsoft.com/office/drawing/2010/main" xmlns:wps="http://schemas.microsoft.com/office/word/2010/wordprocessingShape" xmlns:wpi="http://schemas.microsoft.com/office/word/2010/wordprocessingInk" xmlns:wpg="http://schemas.microsoft.com/office/word/2010/wordprocessingGroup" xmlns:w14="http://schemas.microsoft.com/office/word/2010/wordml" xmlns:w="http://schemas.openxmlformats.org/wordprocessingml/2006/main" xmlns:w10="urn:schemas-microsoft-com:office:word" xmlns:wp14="http://schemas.microsoft.com/office/word/2010/wordprocessingDrawing" xmlns:v="urn:schemas-microsoft-com:vml" xmlns:o="urn:schemas-microsoft-com:office:office" xmlns:mc="http://schemas.openxmlformats.org/markup-compatibility/2006" xmlns:wpc="http://schemas.microsoft.com/office/word/2010/wordprocessingCanvas" xmlns="" val="0"/>
                         </a:ext>
                       </a:extLst>
                     </a:blip>
@@ -35084,7 +35084,7 @@
                     <a:blip r:embed="rId81" cstate="print">
                       <a:extLst>
                         <a:ext uri="{28A0092B-C50C-407E-A947-70E740481C1C}">
-                          <a14:useLocalDpi xmlns="" xmlns:wpc="http://schemas.microsoft.com/office/word/2010/wordprocessingCanvas" xmlns:mc="http://schemas.openxmlformats.org/markup-compatibility/2006" xmlns:o="urn:schemas-microsoft-com:office:office" xmlns:v="urn:schemas-microsoft-com:vml" xmlns:wp14="http://schemas.microsoft.com/office/word/2010/wordprocessingDrawing" xmlns:w10="urn:schemas-microsoft-com:office:word" xmlns:w="http://schemas.openxmlformats.org/wordprocessingml/2006/main" xmlns:w14="http://schemas.microsoft.com/office/word/2010/wordml" xmlns:wpg="http://schemas.microsoft.com/office/word/2010/wordprocessingGroup" xmlns:wpi="http://schemas.microsoft.com/office/word/2010/wordprocessingInk" xmlns:wps="http://schemas.microsoft.com/office/word/2010/wordprocessingShape" xmlns:a14="http://schemas.microsoft.com/office/drawing/2010/main" val="0"/>
+                          <a14:useLocalDpi xmlns:a14="http://schemas.microsoft.com/office/drawing/2010/main" xmlns:wps="http://schemas.microsoft.com/office/word/2010/wordprocessingShape" xmlns:wpi="http://schemas.microsoft.com/office/word/2010/wordprocessingInk" xmlns:wpg="http://schemas.microsoft.com/office/word/2010/wordprocessingGroup" xmlns:w14="http://schemas.microsoft.com/office/word/2010/wordml" xmlns:w="http://schemas.openxmlformats.org/wordprocessingml/2006/main" xmlns:w10="urn:schemas-microsoft-com:office:word" xmlns:wp14="http://schemas.microsoft.com/office/word/2010/wordprocessingDrawing" xmlns:v="urn:schemas-microsoft-com:vml" xmlns:o="urn:schemas-microsoft-com:office:office" xmlns:mc="http://schemas.openxmlformats.org/markup-compatibility/2006" xmlns:wpc="http://schemas.microsoft.com/office/word/2010/wordprocessingCanvas" xmlns="" val="0"/>
                         </a:ext>
                       </a:extLst>
                     </a:blip>
@@ -35189,7 +35189,7 @@
                     <a:blip r:embed="rId82" cstate="print">
                       <a:extLst>
                         <a:ext uri="{28A0092B-C50C-407E-A947-70E740481C1C}">
-                          <a14:useLocalDpi xmlns="" xmlns:wpc="http://schemas.microsoft.com/office/word/2010/wordprocessingCanvas" xmlns:mc="http://schemas.openxmlformats.org/markup-compatibility/2006" xmlns:o="urn:schemas-microsoft-com:office:office" xmlns:v="urn:schemas-microsoft-com:vml" xmlns:wp14="http://schemas.microsoft.com/office/word/2010/wordprocessingDrawing" xmlns:w10="urn:schemas-microsoft-com:office:word" xmlns:w="http://schemas.openxmlformats.org/wordprocessingml/2006/main" xmlns:w14="http://schemas.microsoft.com/office/word/2010/wordml" xmlns:wpg="http://schemas.microsoft.com/office/word/2010/wordprocessingGroup" xmlns:wpi="http://schemas.microsoft.com/office/word/2010/wordprocessingInk" xmlns:wps="http://schemas.microsoft.com/office/word/2010/wordprocessingShape" xmlns:a14="http://schemas.microsoft.com/office/drawing/2010/main" val="0"/>
+                          <a14:useLocalDpi xmlns:a14="http://schemas.microsoft.com/office/drawing/2010/main" xmlns:wps="http://schemas.microsoft.com/office/word/2010/wordprocessingShape" xmlns:wpi="http://schemas.microsoft.com/office/word/2010/wordprocessingInk" xmlns:wpg="http://schemas.microsoft.com/office/word/2010/wordprocessingGroup" xmlns:w14="http://schemas.microsoft.com/office/word/2010/wordml" xmlns:w="http://schemas.openxmlformats.org/wordprocessingml/2006/main" xmlns:w10="urn:schemas-microsoft-com:office:word" xmlns:wp14="http://schemas.microsoft.com/office/word/2010/wordprocessingDrawing" xmlns:v="urn:schemas-microsoft-com:vml" xmlns:o="urn:schemas-microsoft-com:office:office" xmlns:mc="http://schemas.openxmlformats.org/markup-compatibility/2006" xmlns:wpc="http://schemas.microsoft.com/office/word/2010/wordprocessingCanvas" xmlns="" val="0"/>
                         </a:ext>
                       </a:extLst>
                     </a:blip>
@@ -35357,7 +35357,7 @@
                     <a:blip r:embed="rId83">
                       <a:extLst>
                         <a:ext uri="{28A0092B-C50C-407E-A947-70E740481C1C}">
-                          <a14:useLocalDpi xmlns="" xmlns:wpc="http://schemas.microsoft.com/office/word/2010/wordprocessingCanvas" xmlns:mc="http://schemas.openxmlformats.org/markup-compatibility/2006" xmlns:o="urn:schemas-microsoft-com:office:office" xmlns:v="urn:schemas-microsoft-com:vml" xmlns:wp14="http://schemas.microsoft.com/office/word/2010/wordprocessingDrawing" xmlns:w10="urn:schemas-microsoft-com:office:word" xmlns:w="http://schemas.openxmlformats.org/wordprocessingml/2006/main" xmlns:w14="http://schemas.microsoft.com/office/word/2010/wordml" xmlns:wpg="http://schemas.microsoft.com/office/word/2010/wordprocessingGroup" xmlns:wpi="http://schemas.microsoft.com/office/word/2010/wordprocessingInk" xmlns:wps="http://schemas.microsoft.com/office/word/2010/wordprocessingShape" xmlns:a14="http://schemas.microsoft.com/office/drawing/2010/main" val="0"/>
+                          <a14:useLocalDpi xmlns:a14="http://schemas.microsoft.com/office/drawing/2010/main" xmlns:wps="http://schemas.microsoft.com/office/word/2010/wordprocessingShape" xmlns:wpi="http://schemas.microsoft.com/office/word/2010/wordprocessingInk" xmlns:wpg="http://schemas.microsoft.com/office/word/2010/wordprocessingGroup" xmlns:w14="http://schemas.microsoft.com/office/word/2010/wordml" xmlns:w="http://schemas.openxmlformats.org/wordprocessingml/2006/main" xmlns:w10="urn:schemas-microsoft-com:office:word" xmlns:wp14="http://schemas.microsoft.com/office/word/2010/wordprocessingDrawing" xmlns:v="urn:schemas-microsoft-com:vml" xmlns:o="urn:schemas-microsoft-com:office:office" xmlns:mc="http://schemas.openxmlformats.org/markup-compatibility/2006" xmlns:wpc="http://schemas.microsoft.com/office/word/2010/wordprocessingCanvas" xmlns="" val="0"/>
                         </a:ext>
                       </a:extLst>
                     </a:blip>
@@ -35531,7 +35531,7 @@
                     <a:blip r:embed="rId85" cstate="print">
                       <a:extLst>
                         <a:ext uri="{28A0092B-C50C-407E-A947-70E740481C1C}">
-                          <a14:useLocalDpi xmlns="" xmlns:wpc="http://schemas.microsoft.com/office/word/2010/wordprocessingCanvas" xmlns:mc="http://schemas.openxmlformats.org/markup-compatibility/2006" xmlns:o="urn:schemas-microsoft-com:office:office" xmlns:v="urn:schemas-microsoft-com:vml" xmlns:wp14="http://schemas.microsoft.com/office/word/2010/wordprocessingDrawing" xmlns:w10="urn:schemas-microsoft-com:office:word" xmlns:w="http://schemas.openxmlformats.org/wordprocessingml/2006/main" xmlns:w14="http://schemas.microsoft.com/office/word/2010/wordml" xmlns:wpg="http://schemas.microsoft.com/office/word/2010/wordprocessingGroup" xmlns:wpi="http://schemas.microsoft.com/office/word/2010/wordprocessingInk" xmlns:wps="http://schemas.microsoft.com/office/word/2010/wordprocessingShape" xmlns:a14="http://schemas.microsoft.com/office/drawing/2010/main" val="0"/>
+                          <a14:useLocalDpi xmlns:a14="http://schemas.microsoft.com/office/drawing/2010/main" xmlns:wps="http://schemas.microsoft.com/office/word/2010/wordprocessingShape" xmlns:wpi="http://schemas.microsoft.com/office/word/2010/wordprocessingInk" xmlns:wpg="http://schemas.microsoft.com/office/word/2010/wordprocessingGroup" xmlns:w14="http://schemas.microsoft.com/office/word/2010/wordml" xmlns:w="http://schemas.openxmlformats.org/wordprocessingml/2006/main" xmlns:w10="urn:schemas-microsoft-com:office:word" xmlns:wp14="http://schemas.microsoft.com/office/word/2010/wordprocessingDrawing" xmlns:v="urn:schemas-microsoft-com:vml" xmlns:o="urn:schemas-microsoft-com:office:office" xmlns:mc="http://schemas.openxmlformats.org/markup-compatibility/2006" xmlns:wpc="http://schemas.microsoft.com/office/word/2010/wordprocessingCanvas" xmlns="" val="0"/>
                         </a:ext>
                       </a:extLst>
                     </a:blip>
@@ -45836,7 +45836,7 @@
         <v:path o:extrusionok="f" gradientshapeok="t" o:connecttype="rect"/>
         <o:lock v:ext="edit" aspectratio="t"/>
       </v:shapetype>
-      <v:shape id="_x0000_i1027" type="#_x0000_t75" style="width:9pt;height:9pt" o:bullet="t">
+      <v:shape id="_x0000_i1028" type="#_x0000_t75" style="width:9pt;height:9pt" o:bullet="t">
         <v:imagedata r:id="rId1" o:title="BD15061_"/>
       </v:shape>
     </w:pict>
@@ -51023,7 +51023,7 @@
   <w:style w:type="paragraph" w:default="1" w:styleId="Normal">
     <w:name w:val="Normal"/>
     <w:qFormat/>
-    <w:rsid w:val="00A11E25"/>
+    <w:rsid w:val="003F3FBC"/>
     <w:pPr>
       <w:spacing w:after="200" w:line="276" w:lineRule="auto"/>
     </w:pPr>
@@ -51176,7 +51176,7 @@
     <w:uiPriority w:val="1"/>
     <w:semiHidden/>
     <w:unhideWhenUsed/>
-    <w:rsid w:val="00A11E25"/>
+    <w:rsid w:val="003F3FBC"/>
   </w:style>
   <w:style w:type="table" w:default="1" w:styleId="TableNormal">
     <w:name w:val="Normal Table"/>
@@ -51199,7 +51199,7 @@
     <w:uiPriority w:val="99"/>
     <w:semiHidden/>
     <w:unhideWhenUsed/>
-    <w:rsid w:val="00A11E25"/>
+    <w:rsid w:val="003F3FBC"/>
   </w:style>
   <w:style w:type="paragraph" w:customStyle="1" w:styleId="HeadingBase">
     <w:name w:val="Heading Base"/>

</xml_diff>